<commit_message>
Added cleanup for the demographics. Continued writing.
</commit_message>
<xml_diff>
--- a/03_Text/WhiteNoise_20210309.docx
+++ b/03_Text/WhiteNoise_20210309.docx
@@ -90,25 +90,57 @@
     <w:p>
       <w:pPr>
         <w:pStyle w:val="Titel2"/>
+        <w:rPr>
+          <w:lang w:val="en-US"/>
+        </w:rPr>
       </w:pPr>
       <w:r>
-        <w:t xml:space="preserve">1 Biological </w:t>
+        <w:rPr>
+          <w:lang w:val="en-US"/>
+        </w:rPr>
+        <w:t>1 Biological Psychology, Christian-</w:t>
       </w:r>
       <w:proofErr w:type="spellStart"/>
       <w:r>
-        <w:t>Psychology</w:t>
+        <w:rPr>
+          <w:lang w:val="en-US"/>
+        </w:rPr>
+        <w:t>Albrechts</w:t>
       </w:r>
       <w:proofErr w:type="spellEnd"/>
       <w:r>
-        <w:t>, Christian-Albrechts-University Kiel, Germany</w:t>
+        <w:rPr>
+          <w:lang w:val="en-US"/>
+        </w:rPr>
+        <w:t>-University Kiel, Germany</w:t>
       </w:r>
     </w:p>
     <w:p>
       <w:pPr>
         <w:pStyle w:val="Titel2"/>
+        <w:rPr>
+          <w:lang w:val="en-US"/>
+        </w:rPr>
       </w:pPr>
       <w:r>
-        <w:t>2 Medizinische Hochschule Hannover, Germany</w:t>
+        <w:rPr>
+          <w:lang w:val="en-US"/>
+        </w:rPr>
+        <w:t xml:space="preserve">2 </w:t>
+      </w:r>
+      <w:proofErr w:type="spellStart"/>
+      <w:r>
+        <w:rPr>
+          <w:lang w:val="en-US"/>
+        </w:rPr>
+        <w:t>Medizinische</w:t>
+      </w:r>
+      <w:proofErr w:type="spellEnd"/>
+      <w:r>
+        <w:rPr>
+          <w:lang w:val="en-US"/>
+        </w:rPr>
+        <w:t xml:space="preserve"> Hochschule Hannover, Germany</w:t>
       </w:r>
     </w:p>
     <w:p>
@@ -122,13 +154,7 @@
         <w:rPr>
           <w:lang w:val="en-US"/>
         </w:rPr>
-        <w:t xml:space="preserve">3 </w:t>
-      </w:r>
-      <w:r>
-        <w:rPr>
-          <w:lang w:val="en-US"/>
-        </w:rPr>
-        <w:t>Clinical Child and Adolescent Psychology, Faculty of Psychology, University of Marburg</w:t>
+        <w:t>3 Clinical Child and Adolescent Psychology, Faculty of Psychology, University of Marburg</w:t>
       </w:r>
       <w:r>
         <w:rPr>
@@ -137,7 +163,13 @@
         <w:t>, Germany</w:t>
       </w:r>
     </w:p>
-    <w:p/>
+    <w:p>
+      <w:pPr>
+        <w:rPr>
+          <w:lang w:val="en-US"/>
+        </w:rPr>
+      </w:pPr>
+    </w:p>
     <w:p>
       <w:pPr>
         <w:pStyle w:val="Abschnittstitel"/>
@@ -349,13 +381,45 @@
         <w:rPr>
           <w:lang w:val="en-US"/>
         </w:rPr>
-        <w:t xml:space="preserve">Here </w:t>
-      </w:r>
-      <w:r>
-        <w:rPr>
-          <w:lang w:val="en-US"/>
-        </w:rPr>
-        <w:t>lives the basic description of the flanker task</w:t>
+        <w:t>The first experiment was aimed at testing the influence of white noise stimulation on attention-related parameters of visual perception. To this end, we used a visual flanker task in combination with and without auditory white noise stimulation in a sample of healthy young male adults.</w:t>
+      </w:r>
+      <w:r>
+        <w:rPr>
+          <w:lang w:val="en-US"/>
+        </w:rPr>
+        <w:t xml:space="preserve"> As an influence of white noise stimulation has already been shown in ADHD samples, we were especially interested in the influence of white noise on high-performing people with low scores on the ADHS index scale CAARS</w:t>
+      </w:r>
+      <w:r>
+        <w:rPr>
+          <w:lang w:val="en-US"/>
+        </w:rPr>
+        <w:t xml:space="preserve"> </w:t>
+      </w:r>
+      <w:r>
+        <w:rPr>
+          <w:lang w:val="en-US"/>
+        </w:rPr>
+        <w:t xml:space="preserve">(Christiansen, Hirsch, Abdel-Hamid, &amp; </w:t>
+      </w:r>
+      <w:proofErr w:type="spellStart"/>
+      <w:r>
+        <w:rPr>
+          <w:lang w:val="en-US"/>
+        </w:rPr>
+        <w:t>Kis</w:t>
+      </w:r>
+      <w:proofErr w:type="spellEnd"/>
+      <w:r>
+        <w:rPr>
+          <w:lang w:val="en-US"/>
+        </w:rPr>
+        <w:t>, 2014)</w:t>
+      </w:r>
+      <w:r>
+        <w:rPr>
+          <w:lang w:val="en-US"/>
+        </w:rPr>
+        <w:t>.</w:t>
       </w:r>
     </w:p>
     <w:p>
@@ -372,6 +436,7 @@
           <w:bCs/>
           <w:lang w:val="en-US"/>
         </w:rPr>
+        <w:lastRenderedPageBreak/>
         <w:t>Methods</w:t>
       </w:r>
       <w:r>
@@ -390,92 +455,388 @@
           <w:rStyle w:val="berschrift4Zchn"/>
           <w:b/>
           <w:i/>
-          <w:lang w:bidi="de-DE"/>
+          <w:lang w:val="en-US" w:bidi="de-DE"/>
         </w:rPr>
       </w:pPr>
-      <w:proofErr w:type="spellStart"/>
-      <w:r>
+      <w:r>
+        <w:rPr>
+          <w:lang w:val="en-US"/>
+        </w:rPr>
         <w:t>Participants</w:t>
       </w:r>
-      <w:proofErr w:type="spellEnd"/>
       <w:r>
         <w:rPr>
           <w:rStyle w:val="berschrift4Zchn"/>
           <w:b/>
           <w:i/>
-          <w:lang w:bidi="de-DE"/>
+          <w:lang w:val="en-US" w:bidi="de-DE"/>
         </w:rPr>
         <w:t>.</w:t>
-      </w:r>
-    </w:p>
-    <w:p>
-      <w:pPr>
-        <w:rPr>
-          <w:lang w:val="en-US" w:bidi="de-DE"/>
-        </w:rPr>
-      </w:pPr>
-      <w:r>
-        <w:rPr>
-          <w:lang w:val="en-US" w:bidi="de-DE"/>
-        </w:rPr>
-        <w:t>Here lives the description of</w:t>
-      </w:r>
-      <w:r>
-        <w:rPr>
-          <w:lang w:val="en-US" w:bidi="de-DE"/>
-        </w:rPr>
-        <w:t xml:space="preserve"> the sample</w:t>
       </w:r>
     </w:p>
     <w:p>
       <w:pPr>
         <w:pStyle w:val="berschrift4"/>
         <w:rPr>
-          <w:rStyle w:val="berschrift4Zchn"/>
-          <w:b/>
-          <w:i/>
+          <w:rFonts w:asciiTheme="minorHAnsi" w:eastAsiaTheme="minorEastAsia" w:hAnsiTheme="minorHAnsi" w:cstheme="minorBidi"/>
+          <w:b w:val="0"/>
+          <w:bCs w:val="0"/>
+          <w:i w:val="0"/>
+          <w:iCs w:val="0"/>
           <w:lang w:val="en-US" w:bidi="de-DE"/>
         </w:rPr>
       </w:pPr>
       <w:r>
         <w:rPr>
-          <w:lang w:val="en-US"/>
-        </w:rPr>
-        <w:t>Task</w:t>
-      </w:r>
-      <w:r>
-        <w:rPr>
-          <w:rStyle w:val="berschrift4Zchn"/>
-          <w:b/>
-          <w:i/>
-          <w:lang w:val="en-US" w:bidi="de-DE"/>
-        </w:rPr>
-        <w:t>.</w:t>
-      </w:r>
-    </w:p>
-    <w:p>
-      <w:pPr>
-        <w:rPr>
-          <w:lang w:val="en-US" w:bidi="de-DE"/>
-        </w:rPr>
-      </w:pPr>
-      <w:r>
-        <w:rPr>
-          <w:lang w:val="en-US" w:bidi="de-DE"/>
-        </w:rPr>
-        <w:t>Here lives the description of</w:t>
-      </w:r>
-      <w:r>
-        <w:rPr>
-          <w:lang w:val="en-US" w:bidi="de-DE"/>
-        </w:rPr>
-        <w:t xml:space="preserve"> the </w:t>
-      </w:r>
-      <w:r>
-        <w:rPr>
-          <w:lang w:val="en-US" w:bidi="de-DE"/>
-        </w:rPr>
-        <w:t>task</w:t>
+          <w:rFonts w:asciiTheme="minorHAnsi" w:eastAsiaTheme="minorEastAsia" w:hAnsiTheme="minorHAnsi" w:cstheme="minorBidi"/>
+          <w:b w:val="0"/>
+          <w:bCs w:val="0"/>
+          <w:i w:val="0"/>
+          <w:iCs w:val="0"/>
+          <w:lang w:val="en-US" w:bidi="de-DE"/>
+        </w:rPr>
+        <w:t xml:space="preserve">In the </w:t>
+      </w:r>
+      <w:r>
+        <w:rPr>
+          <w:rFonts w:asciiTheme="minorHAnsi" w:eastAsiaTheme="minorEastAsia" w:hAnsiTheme="minorHAnsi" w:cstheme="minorBidi"/>
+          <w:b w:val="0"/>
+          <w:bCs w:val="0"/>
+          <w:i w:val="0"/>
+          <w:iCs w:val="0"/>
+          <w:lang w:val="en-US" w:bidi="de-DE"/>
+        </w:rPr>
+        <w:t>first</w:t>
+      </w:r>
+      <w:r>
+        <w:rPr>
+          <w:rFonts w:asciiTheme="minorHAnsi" w:eastAsiaTheme="minorEastAsia" w:hAnsiTheme="minorHAnsi" w:cstheme="minorBidi"/>
+          <w:b w:val="0"/>
+          <w:bCs w:val="0"/>
+          <w:i w:val="0"/>
+          <w:iCs w:val="0"/>
+          <w:lang w:val="en-US" w:bidi="de-DE"/>
+        </w:rPr>
+        <w:t xml:space="preserve"> experiment, </w:t>
+      </w:r>
+      <w:r>
+        <w:rPr>
+          <w:rFonts w:asciiTheme="minorHAnsi" w:eastAsiaTheme="minorEastAsia" w:hAnsiTheme="minorHAnsi" w:cstheme="minorBidi"/>
+          <w:b w:val="0"/>
+          <w:bCs w:val="0"/>
+          <w:i w:val="0"/>
+          <w:iCs w:val="0"/>
+          <w:lang w:val="en-US" w:bidi="de-DE"/>
+        </w:rPr>
+        <w:t>31</w:t>
+      </w:r>
+      <w:r>
+        <w:rPr>
+          <w:rFonts w:asciiTheme="minorHAnsi" w:eastAsiaTheme="minorEastAsia" w:hAnsiTheme="minorHAnsi" w:cstheme="minorBidi"/>
+          <w:b w:val="0"/>
+          <w:bCs w:val="0"/>
+          <w:i w:val="0"/>
+          <w:iCs w:val="0"/>
+          <w:lang w:val="en-US" w:bidi="de-DE"/>
+        </w:rPr>
+        <w:t xml:space="preserve"> </w:t>
+      </w:r>
+      <w:r>
+        <w:rPr>
+          <w:rFonts w:asciiTheme="minorHAnsi" w:eastAsiaTheme="minorEastAsia" w:hAnsiTheme="minorHAnsi" w:cstheme="minorBidi"/>
+          <w:b w:val="0"/>
+          <w:bCs w:val="0"/>
+          <w:i w:val="0"/>
+          <w:iCs w:val="0"/>
+          <w:lang w:val="en-US" w:bidi="de-DE"/>
+        </w:rPr>
+        <w:t xml:space="preserve">male adult </w:t>
+      </w:r>
+      <w:r>
+        <w:rPr>
+          <w:rFonts w:asciiTheme="minorHAnsi" w:eastAsiaTheme="minorEastAsia" w:hAnsiTheme="minorHAnsi" w:cstheme="minorBidi"/>
+          <w:b w:val="0"/>
+          <w:bCs w:val="0"/>
+          <w:i w:val="0"/>
+          <w:iCs w:val="0"/>
+          <w:lang w:val="en-US" w:bidi="de-DE"/>
+        </w:rPr>
+        <w:t>participants gave informed consent and participated in the study for partial course credit</w:t>
+      </w:r>
+      <w:r>
+        <w:rPr>
+          <w:rFonts w:asciiTheme="minorHAnsi" w:eastAsiaTheme="minorEastAsia" w:hAnsiTheme="minorHAnsi" w:cstheme="minorBidi"/>
+          <w:b w:val="0"/>
+          <w:bCs w:val="0"/>
+          <w:i w:val="0"/>
+          <w:iCs w:val="0"/>
+          <w:lang w:val="en-US" w:bidi="de-DE"/>
+        </w:rPr>
+        <w:t xml:space="preserve"> or in exchange for 25 €</w:t>
+      </w:r>
+      <w:r>
+        <w:rPr>
+          <w:rFonts w:asciiTheme="minorHAnsi" w:eastAsiaTheme="minorEastAsia" w:hAnsiTheme="minorHAnsi" w:cstheme="minorBidi"/>
+          <w:b w:val="0"/>
+          <w:bCs w:val="0"/>
+          <w:i w:val="0"/>
+          <w:iCs w:val="0"/>
+          <w:lang w:val="en-US" w:bidi="de-DE"/>
+        </w:rPr>
+        <w:t xml:space="preserve">. The study was conducted in accordance with the 2008 Declaration of Helsinki and approved by the ethics committee of the </w:t>
+      </w:r>
+      <w:r>
+        <w:rPr>
+          <w:rFonts w:asciiTheme="minorHAnsi" w:eastAsiaTheme="minorEastAsia" w:hAnsiTheme="minorHAnsi" w:cstheme="minorBidi"/>
+          <w:b w:val="0"/>
+          <w:bCs w:val="0"/>
+          <w:i w:val="0"/>
+          <w:iCs w:val="0"/>
+          <w:lang w:val="en-US" w:bidi="de-DE"/>
+        </w:rPr>
+        <w:t>Philipps-University Marburg</w:t>
+      </w:r>
+      <w:r>
+        <w:rPr>
+          <w:rFonts w:asciiTheme="minorHAnsi" w:eastAsiaTheme="minorEastAsia" w:hAnsiTheme="minorHAnsi" w:cstheme="minorBidi"/>
+          <w:b w:val="0"/>
+          <w:bCs w:val="0"/>
+          <w:i w:val="0"/>
+          <w:iCs w:val="0"/>
+          <w:lang w:val="en-US" w:bidi="de-DE"/>
+        </w:rPr>
+        <w:t xml:space="preserve"> (approval number: </w:t>
+      </w:r>
+      <w:r>
+        <w:rPr>
+          <w:rFonts w:asciiTheme="minorHAnsi" w:eastAsiaTheme="minorEastAsia" w:hAnsiTheme="minorHAnsi" w:cstheme="minorBidi"/>
+          <w:b w:val="0"/>
+          <w:bCs w:val="0"/>
+          <w:i w:val="0"/>
+          <w:iCs w:val="0"/>
+          <w:lang w:val="en-US" w:bidi="de-DE"/>
+        </w:rPr>
+        <w:t>2018-44k</w:t>
+      </w:r>
+      <w:r>
+        <w:rPr>
+          <w:rFonts w:asciiTheme="minorHAnsi" w:eastAsiaTheme="minorEastAsia" w:hAnsiTheme="minorHAnsi" w:cstheme="minorBidi"/>
+          <w:b w:val="0"/>
+          <w:bCs w:val="0"/>
+          <w:i w:val="0"/>
+          <w:iCs w:val="0"/>
+          <w:lang w:val="en-US" w:bidi="de-DE"/>
+        </w:rPr>
+        <w:t xml:space="preserve">). </w:t>
+      </w:r>
+      <w:r>
+        <w:rPr>
+          <w:rFonts w:asciiTheme="minorHAnsi" w:eastAsiaTheme="minorEastAsia" w:hAnsiTheme="minorHAnsi" w:cstheme="minorBidi"/>
+          <w:b w:val="0"/>
+          <w:bCs w:val="0"/>
+          <w:i w:val="0"/>
+          <w:iCs w:val="0"/>
+          <w:lang w:val="en-US" w:bidi="de-DE"/>
+        </w:rPr>
+        <w:t>Due to disruptions in the experimental procedures</w:t>
+      </w:r>
+      <w:r>
+        <w:rPr>
+          <w:rFonts w:asciiTheme="minorHAnsi" w:eastAsiaTheme="minorEastAsia" w:hAnsiTheme="minorHAnsi" w:cstheme="minorBidi"/>
+          <w:b w:val="0"/>
+          <w:bCs w:val="0"/>
+          <w:i w:val="0"/>
+          <w:iCs w:val="0"/>
+          <w:lang w:val="en-US" w:bidi="de-DE"/>
+        </w:rPr>
+        <w:t xml:space="preserve">, </w:t>
+      </w:r>
+      <w:r>
+        <w:rPr>
+          <w:rFonts w:asciiTheme="minorHAnsi" w:eastAsiaTheme="minorEastAsia" w:hAnsiTheme="minorHAnsi" w:cstheme="minorBidi"/>
+          <w:b w:val="0"/>
+          <w:bCs w:val="0"/>
+          <w:i w:val="0"/>
+          <w:iCs w:val="0"/>
+          <w:lang w:val="en-US" w:bidi="de-DE"/>
+        </w:rPr>
+        <w:t>data of seven</w:t>
+      </w:r>
+      <w:r>
+        <w:rPr>
+          <w:rFonts w:asciiTheme="minorHAnsi" w:eastAsiaTheme="minorEastAsia" w:hAnsiTheme="minorHAnsi" w:cstheme="minorBidi"/>
+          <w:b w:val="0"/>
+          <w:bCs w:val="0"/>
+          <w:i w:val="0"/>
+          <w:iCs w:val="0"/>
+          <w:lang w:val="en-US" w:bidi="de-DE"/>
+        </w:rPr>
+        <w:t xml:space="preserve"> of these participants were excluded from further analysis. </w:t>
+      </w:r>
+      <w:r>
+        <w:rPr>
+          <w:rFonts w:asciiTheme="minorHAnsi" w:eastAsiaTheme="minorEastAsia" w:hAnsiTheme="minorHAnsi" w:cstheme="minorBidi"/>
+          <w:b w:val="0"/>
+          <w:bCs w:val="0"/>
+          <w:i w:val="0"/>
+          <w:iCs w:val="0"/>
+          <w:lang w:val="en-US" w:bidi="de-DE"/>
+        </w:rPr>
+        <w:t>The resulting sample (N=24) was screened for attention deficits and split by the median of the CAARS</w:t>
+      </w:r>
+      <w:r>
+        <w:rPr>
+          <w:rFonts w:asciiTheme="minorHAnsi" w:eastAsiaTheme="minorEastAsia" w:hAnsiTheme="minorHAnsi" w:cstheme="minorBidi"/>
+          <w:b w:val="0"/>
+          <w:bCs w:val="0"/>
+          <w:i w:val="0"/>
+          <w:iCs w:val="0"/>
+          <w:lang w:val="en-US" w:bidi="de-DE"/>
+        </w:rPr>
+        <w:t>-L</w:t>
+      </w:r>
+      <w:r>
+        <w:rPr>
+          <w:rFonts w:asciiTheme="minorHAnsi" w:eastAsiaTheme="minorEastAsia" w:hAnsiTheme="minorHAnsi" w:cstheme="minorBidi"/>
+          <w:b w:val="0"/>
+          <w:bCs w:val="0"/>
+          <w:i w:val="0"/>
+          <w:iCs w:val="0"/>
+          <w:lang w:val="en-US" w:bidi="de-DE"/>
+        </w:rPr>
+        <w:t xml:space="preserve"> scale. </w:t>
+      </w:r>
+      <w:r>
+        <w:rPr>
+          <w:rFonts w:asciiTheme="minorHAnsi" w:eastAsiaTheme="minorEastAsia" w:hAnsiTheme="minorHAnsi" w:cstheme="minorBidi"/>
+          <w:b w:val="0"/>
+          <w:bCs w:val="0"/>
+          <w:i w:val="0"/>
+          <w:iCs w:val="0"/>
+          <w:lang w:val="en-US" w:bidi="de-DE"/>
+        </w:rPr>
+        <w:t xml:space="preserve">The German version of the CAARS-L: S assesses ADHD symptoms in adults aged 18 years or older. Symptoms are rated on a Likert-type scale (0 = not at all/never to 3 = very much/very frequently). The long version consists of 66 items that result in the four factors inattention/memory problems, hyperactivity/restlessness, impulsivity/emotional lability, and problems with self-concept. </w:t>
+      </w:r>
+      <w:r>
+        <w:rPr>
+          <w:rFonts w:asciiTheme="minorHAnsi" w:eastAsiaTheme="minorEastAsia" w:hAnsiTheme="minorHAnsi" w:cstheme="minorBidi"/>
+          <w:b w:val="0"/>
+          <w:bCs w:val="0"/>
+          <w:i w:val="0"/>
+          <w:iCs w:val="0"/>
+          <w:lang w:val="en-US" w:bidi="de-DE"/>
+        </w:rPr>
+        <w:t xml:space="preserve">The present analysis focuses on the high performing participants. </w:t>
+      </w:r>
+      <w:r>
+        <w:rPr>
+          <w:rFonts w:asciiTheme="minorHAnsi" w:eastAsiaTheme="minorEastAsia" w:hAnsiTheme="minorHAnsi" w:cstheme="minorBidi"/>
+          <w:b w:val="0"/>
+          <w:bCs w:val="0"/>
+          <w:i w:val="0"/>
+          <w:iCs w:val="0"/>
+          <w:lang w:val="en-US" w:bidi="de-DE"/>
+        </w:rPr>
+        <w:t xml:space="preserve">Therefore, analyses </w:t>
+      </w:r>
+      <w:r>
+        <w:rPr>
+          <w:rFonts w:asciiTheme="minorHAnsi" w:eastAsiaTheme="minorEastAsia" w:hAnsiTheme="minorHAnsi" w:cstheme="minorBidi"/>
+          <w:b w:val="0"/>
+          <w:bCs w:val="0"/>
+          <w:i w:val="0"/>
+          <w:iCs w:val="0"/>
+          <w:lang w:val="en-US" w:bidi="de-DE"/>
+        </w:rPr>
+        <w:t>focused on the</w:t>
+      </w:r>
+      <w:r>
+        <w:rPr>
+          <w:rFonts w:asciiTheme="minorHAnsi" w:eastAsiaTheme="minorEastAsia" w:hAnsiTheme="minorHAnsi" w:cstheme="minorBidi"/>
+          <w:b w:val="0"/>
+          <w:bCs w:val="0"/>
+          <w:i w:val="0"/>
+          <w:iCs w:val="0"/>
+          <w:lang w:val="en-US" w:bidi="de-DE"/>
+        </w:rPr>
+        <w:t xml:space="preserve"> data of the 1</w:t>
+      </w:r>
+      <w:r>
+        <w:rPr>
+          <w:rFonts w:asciiTheme="minorHAnsi" w:eastAsiaTheme="minorEastAsia" w:hAnsiTheme="minorHAnsi" w:cstheme="minorBidi"/>
+          <w:b w:val="0"/>
+          <w:bCs w:val="0"/>
+          <w:i w:val="0"/>
+          <w:iCs w:val="0"/>
+          <w:lang w:val="en-US" w:bidi="de-DE"/>
+        </w:rPr>
+        <w:t>2</w:t>
+      </w:r>
+      <w:r>
+        <w:rPr>
+          <w:rFonts w:asciiTheme="minorHAnsi" w:eastAsiaTheme="minorEastAsia" w:hAnsiTheme="minorHAnsi" w:cstheme="minorBidi"/>
+          <w:b w:val="0"/>
+          <w:bCs w:val="0"/>
+          <w:i w:val="0"/>
+          <w:iCs w:val="0"/>
+          <w:lang w:val="en-US" w:bidi="de-DE"/>
+        </w:rPr>
+        <w:t xml:space="preserve"> participants </w:t>
+      </w:r>
+      <w:r>
+        <w:rPr>
+          <w:rFonts w:asciiTheme="minorHAnsi" w:eastAsiaTheme="minorEastAsia" w:hAnsiTheme="minorHAnsi" w:cstheme="minorBidi"/>
+          <w:b w:val="0"/>
+          <w:bCs w:val="0"/>
+          <w:i w:val="0"/>
+          <w:iCs w:val="0"/>
+          <w:lang w:val="en-US" w:bidi="de-DE"/>
+        </w:rPr>
+        <w:t xml:space="preserve">with CAARs scores below the group median </w:t>
+      </w:r>
+      <w:r>
+        <w:rPr>
+          <w:rFonts w:asciiTheme="minorHAnsi" w:eastAsiaTheme="minorEastAsia" w:hAnsiTheme="minorHAnsi" w:cstheme="minorBidi"/>
+          <w:b w:val="0"/>
+          <w:bCs w:val="0"/>
+          <w:i w:val="0"/>
+          <w:iCs w:val="0"/>
+          <w:lang w:val="en-US" w:bidi="de-DE"/>
+        </w:rPr>
+        <w:t>(</w:t>
+      </w:r>
+      <w:r>
+        <w:rPr>
+          <w:rFonts w:asciiTheme="minorHAnsi" w:eastAsiaTheme="minorEastAsia" w:hAnsiTheme="minorHAnsi" w:cstheme="minorBidi"/>
+          <w:b w:val="0"/>
+          <w:bCs w:val="0"/>
+          <w:i w:val="0"/>
+          <w:iCs w:val="0"/>
+          <w:lang w:val="en-US" w:bidi="de-DE"/>
+        </w:rPr>
+        <w:t>mean +/- SD age = 22.33 +/- 1.67 years</w:t>
+      </w:r>
+      <w:r>
+        <w:rPr>
+          <w:rFonts w:asciiTheme="minorHAnsi" w:eastAsiaTheme="minorEastAsia" w:hAnsiTheme="minorHAnsi" w:cstheme="minorBidi"/>
+          <w:b w:val="0"/>
+          <w:bCs w:val="0"/>
+          <w:i w:val="0"/>
+          <w:iCs w:val="0"/>
+          <w:lang w:val="en-US" w:bidi="de-DE"/>
+        </w:rPr>
+        <w:t>).</w:t>
+      </w:r>
+      <w:r>
+        <w:rPr>
+          <w:rFonts w:asciiTheme="minorHAnsi" w:eastAsiaTheme="minorEastAsia" w:hAnsiTheme="minorHAnsi" w:cstheme="minorBidi"/>
+          <w:b w:val="0"/>
+          <w:bCs w:val="0"/>
+          <w:i w:val="0"/>
+          <w:iCs w:val="0"/>
+          <w:lang w:val="en-US" w:bidi="de-DE"/>
+        </w:rPr>
+        <w:t xml:space="preserve"> All participants had normal, or corrected-to-normal vision, and did not report any psychic or neurological diseases. Moreover, all participants were screened for behavior or events that could have influenced the dopamine system, such as caffeine consumption, illicit drug use and sleep quality.</w:t>
       </w:r>
     </w:p>
     <w:p>
@@ -492,7 +853,7 @@
         <w:rPr>
           <w:lang w:val="en-US"/>
         </w:rPr>
-        <w:t>Apparatus</w:t>
+        <w:t>Task</w:t>
       </w:r>
       <w:r>
         <w:rPr>
@@ -514,19 +875,208 @@
         <w:rPr>
           <w:lang w:val="en-US" w:bidi="de-DE"/>
         </w:rPr>
-        <w:t>Here lives the description of</w:t>
-      </w:r>
-      <w:r>
-        <w:rPr>
-          <w:lang w:val="en-US" w:bidi="de-DE"/>
-        </w:rPr>
-        <w:t xml:space="preserve"> the </w:t>
-      </w:r>
-      <w:r>
-        <w:rPr>
-          <w:lang w:val="en-US" w:bidi="de-DE"/>
-        </w:rPr>
-        <w:t>apparatus</w:t>
+        <w:t>The main experiment consisted of a flanker task based on the procedure described in Albrecht et al. (2008, figure XXX)</w:t>
+      </w:r>
+      <w:r>
+        <w:rPr>
+          <w:lang w:val="en-US" w:bidi="de-DE"/>
+        </w:rPr>
+        <w:t>, programmed in Presentation v18.3 (Neurobehavioral Systems, Berkeley, CA, USA)</w:t>
+      </w:r>
+      <w:r>
+        <w:rPr>
+          <w:lang w:val="en-US" w:bidi="de-DE"/>
+        </w:rPr>
+        <w:t xml:space="preserve">. The task comprised congruent and incongruent visual stimuli. Congruent stimuli consisted of </w:t>
+      </w:r>
+      <w:r>
+        <w:rPr>
+          <w:lang w:val="en-US" w:bidi="de-DE"/>
+        </w:rPr>
+        <w:t xml:space="preserve">a vertical row of three triangles pointing either to the left or the right. In incongruent trials, the center triangle (target) pointed to the opposite direction of </w:t>
+      </w:r>
+      <w:r>
+        <w:rPr>
+          <w:lang w:val="en-US" w:bidi="de-DE"/>
+        </w:rPr>
+        <w:lastRenderedPageBreak/>
+        <w:t xml:space="preserve">the upper and lower (flanker) triangles. At the beginning of the trial, the flanker triangles were presented alone for 100 </w:t>
+      </w:r>
+      <w:proofErr w:type="spellStart"/>
+      <w:r>
+        <w:rPr>
+          <w:lang w:val="en-US" w:bidi="de-DE"/>
+        </w:rPr>
+        <w:t>ms</w:t>
+      </w:r>
+      <w:proofErr w:type="spellEnd"/>
+      <w:r>
+        <w:rPr>
+          <w:lang w:val="en-US" w:bidi="de-DE"/>
+        </w:rPr>
+        <w:t xml:space="preserve">, followed by the flanker and target presentation for 150 </w:t>
+      </w:r>
+      <w:proofErr w:type="spellStart"/>
+      <w:r>
+        <w:rPr>
+          <w:lang w:val="en-US" w:bidi="de-DE"/>
+        </w:rPr>
+        <w:t>ms.</w:t>
+      </w:r>
+      <w:proofErr w:type="spellEnd"/>
+      <w:r>
+        <w:rPr>
+          <w:lang w:val="en-US" w:bidi="de-DE"/>
+        </w:rPr>
+        <w:t xml:space="preserve"> Within 1400 </w:t>
+      </w:r>
+      <w:proofErr w:type="spellStart"/>
+      <w:r>
+        <w:rPr>
+          <w:lang w:val="en-US" w:bidi="de-DE"/>
+        </w:rPr>
+        <w:t>ms</w:t>
+      </w:r>
+      <w:proofErr w:type="spellEnd"/>
+      <w:r>
+        <w:rPr>
+          <w:lang w:val="en-US" w:bidi="de-DE"/>
+        </w:rPr>
+        <w:t xml:space="preserve"> after target offset, the participants were asked to indicate the pointing direction of the target triangle using the left and right index fingers and an RB-840 response pad (</w:t>
+      </w:r>
+      <w:proofErr w:type="spellStart"/>
+      <w:r>
+        <w:rPr>
+          <w:lang w:val="en-US" w:bidi="de-DE"/>
+        </w:rPr>
+        <w:t>Cedrus</w:t>
+      </w:r>
+      <w:proofErr w:type="spellEnd"/>
+      <w:r>
+        <w:rPr>
+          <w:lang w:val="en-US" w:bidi="de-DE"/>
+        </w:rPr>
+        <w:t xml:space="preserve">, San Pedro, CA, USA) as fast and accurate as possible. The task was presented in </w:t>
+      </w:r>
+      <w:r>
+        <w:rPr>
+          <w:lang w:val="en-US" w:bidi="de-DE"/>
+        </w:rPr>
+        <w:t>two sets</w:t>
+      </w:r>
+      <w:r>
+        <w:rPr>
+          <w:lang w:val="en-US" w:bidi="de-DE"/>
+        </w:rPr>
+        <w:t>, one with and one without white noise stimulation. For each participant, the order of the sets was randomized. Each set</w:t>
+      </w:r>
+      <w:r>
+        <w:rPr>
+          <w:lang w:val="en-US" w:bidi="de-DE"/>
+        </w:rPr>
+        <w:t xml:space="preserve"> </w:t>
+      </w:r>
+      <w:r>
+        <w:rPr>
+          <w:lang w:val="en-US" w:bidi="de-DE"/>
+        </w:rPr>
+        <w:t>comprised</w:t>
+      </w:r>
+      <w:r>
+        <w:rPr>
+          <w:lang w:val="en-US" w:bidi="de-DE"/>
+        </w:rPr>
+        <w:t xml:space="preserve"> </w:t>
+      </w:r>
+      <w:r>
+        <w:rPr>
+          <w:lang w:val="en-US" w:bidi="de-DE"/>
+        </w:rPr>
+        <w:t xml:space="preserve">10 blocks </w:t>
+      </w:r>
+      <w:r>
+        <w:rPr>
+          <w:lang w:val="en-US" w:bidi="de-DE"/>
+        </w:rPr>
+        <w:t>with</w:t>
+      </w:r>
+      <w:r>
+        <w:rPr>
+          <w:lang w:val="en-US" w:bidi="de-DE"/>
+        </w:rPr>
+        <w:t xml:space="preserve"> 40 trials each</w:t>
+      </w:r>
+      <w:r>
+        <w:rPr>
+          <w:lang w:val="en-US" w:bidi="de-DE"/>
+        </w:rPr>
+        <w:t xml:space="preserve"> (i.e. 10</w:t>
+      </w:r>
+      <w:r>
+        <w:rPr>
+          <w:lang w:val="en-US" w:bidi="de-DE"/>
+        </w:rPr>
+        <w:t xml:space="preserve"> right congruent, </w:t>
+      </w:r>
+      <w:r>
+        <w:rPr>
+          <w:lang w:val="en-US" w:bidi="de-DE"/>
+        </w:rPr>
+        <w:t xml:space="preserve">10 </w:t>
+      </w:r>
+      <w:r>
+        <w:rPr>
+          <w:lang w:val="en-US" w:bidi="de-DE"/>
+        </w:rPr>
+        <w:t xml:space="preserve">left congruent, </w:t>
+      </w:r>
+      <w:r>
+        <w:rPr>
+          <w:lang w:val="en-US" w:bidi="de-DE"/>
+        </w:rPr>
+        <w:t xml:space="preserve">10 </w:t>
+      </w:r>
+      <w:r>
+        <w:rPr>
+          <w:lang w:val="en-US" w:bidi="de-DE"/>
+        </w:rPr>
+        <w:t xml:space="preserve">right incongruent and </w:t>
+      </w:r>
+      <w:r>
+        <w:rPr>
+          <w:lang w:val="en-US" w:bidi="de-DE"/>
+        </w:rPr>
+        <w:t>10 left incongruent) in random order. After each block, participants received feedback on their performance, and were instructed to respond more accurate in case of more than 10% errors in the congruent or more than 40% errors in the incongruent condition, or faster in case of  less</w:t>
+      </w:r>
+      <w:r>
+        <w:rPr>
+          <w:lang w:val="en-US" w:bidi="de-DE"/>
+        </w:rPr>
+        <w:t xml:space="preserve"> than 10% errors in the congruent or </w:t>
+      </w:r>
+      <w:r>
+        <w:rPr>
+          <w:lang w:val="en-US" w:bidi="de-DE"/>
+        </w:rPr>
+        <w:t>less</w:t>
+      </w:r>
+      <w:r>
+        <w:rPr>
+          <w:lang w:val="en-US" w:bidi="de-DE"/>
+        </w:rPr>
+        <w:t xml:space="preserve"> than 40% errors in the incongruent condition</w:t>
+      </w:r>
+      <w:r>
+        <w:rPr>
+          <w:lang w:val="en-US" w:bidi="de-DE"/>
+        </w:rPr>
+        <w:t>.</w:t>
+      </w:r>
+      <w:r>
+        <w:rPr>
+          <w:lang w:val="en-US" w:bidi="de-DE"/>
+        </w:rPr>
+        <w:t xml:space="preserve"> Prior to the start of the main experiment, participants were given two blocks of 12 trials to familiarize themselves with the task. Prior to, during and after the flanker task, EEG was recorded from 64 electrodes. Presentation of the EEG data is beyond the scope of the current report.</w:t>
       </w:r>
     </w:p>
     <w:p>
@@ -543,7 +1093,7 @@
         <w:rPr>
           <w:lang w:val="en-US"/>
         </w:rPr>
-        <w:t>Participants</w:t>
+        <w:t>Apparatus</w:t>
       </w:r>
       <w:r>
         <w:rPr>
@@ -565,13 +1115,69 @@
         <w:rPr>
           <w:lang w:val="en-US" w:bidi="de-DE"/>
         </w:rPr>
-        <w:t>Here lives the description of</w:t>
-      </w:r>
-      <w:r>
-        <w:rPr>
-          <w:lang w:val="en-US" w:bidi="de-DE"/>
-        </w:rPr>
-        <w:t xml:space="preserve"> the samples</w:t>
+        <w:t xml:space="preserve">Visual stimuli were presented on </w:t>
+      </w:r>
+      <w:r>
+        <w:rPr>
+          <w:lang w:val="en-US" w:bidi="de-DE"/>
+        </w:rPr>
+        <w:t xml:space="preserve">an XXX screen with a viewing distance of XXX cm. Auditory white noise was presented at 78 </w:t>
+      </w:r>
+      <w:proofErr w:type="gramStart"/>
+      <w:r>
+        <w:rPr>
+          <w:lang w:val="en-US" w:bidi="de-DE"/>
+        </w:rPr>
+        <w:t>dB(</w:t>
+      </w:r>
+      <w:proofErr w:type="gramEnd"/>
+      <w:r>
+        <w:rPr>
+          <w:lang w:val="en-US" w:bidi="de-DE"/>
+        </w:rPr>
+        <w:t xml:space="preserve">SPL) via two speakers positioned behind the participants. The noise loudness was chosen based on the recommendations by </w:t>
+      </w:r>
+      <w:proofErr w:type="spellStart"/>
+      <w:r>
+        <w:rPr>
+          <w:lang w:val="en-US" w:bidi="de-DE"/>
+        </w:rPr>
+        <w:t>Sikström</w:t>
+      </w:r>
+      <w:proofErr w:type="spellEnd"/>
+      <w:r>
+        <w:rPr>
+          <w:lang w:val="en-US" w:bidi="de-DE"/>
+        </w:rPr>
+        <w:t xml:space="preserve"> and </w:t>
+      </w:r>
+      <w:proofErr w:type="spellStart"/>
+      <w:r>
+        <w:rPr>
+          <w:lang w:val="en-US" w:bidi="de-DE"/>
+        </w:rPr>
+        <w:t>Söderlund</w:t>
+      </w:r>
+      <w:proofErr w:type="spellEnd"/>
+      <w:r>
+        <w:rPr>
+          <w:lang w:val="en-US" w:bidi="de-DE"/>
+        </w:rPr>
+        <w:t xml:space="preserve"> (2008) and </w:t>
+      </w:r>
+      <w:proofErr w:type="spellStart"/>
+      <w:r>
+        <w:rPr>
+          <w:lang w:val="en-US" w:bidi="de-DE"/>
+        </w:rPr>
+        <w:t>Söderlund</w:t>
+      </w:r>
+      <w:proofErr w:type="spellEnd"/>
+      <w:r>
+        <w:rPr>
+          <w:lang w:val="en-US" w:bidi="de-DE"/>
+        </w:rPr>
+        <w:t xml:space="preserve"> et al. (2010) for moderate loudness.</w:t>
       </w:r>
     </w:p>
     <w:p>
@@ -610,19 +1216,259 @@
         <w:rPr>
           <w:lang w:val="en-US" w:bidi="de-DE"/>
         </w:rPr>
-        <w:t>Here lives the description of</w:t>
-      </w:r>
-      <w:r>
-        <w:rPr>
-          <w:lang w:val="en-US" w:bidi="de-DE"/>
-        </w:rPr>
-        <w:t xml:space="preserve"> the </w:t>
-      </w:r>
-      <w:r>
-        <w:rPr>
-          <w:lang w:val="en-US" w:bidi="de-DE"/>
-        </w:rPr>
-        <w:t>analysis</w:t>
+        <w:t xml:space="preserve">The current analysis focused on the dependent variables reaction time (RT) and error rate, depending on the independent variables Congruence (congruent and incongruent visual stimuli) and Noise (white noise stimulation and no white noise stimulation). For both dependent variables, </w:t>
+      </w:r>
+      <w:proofErr w:type="gramStart"/>
+      <w:r>
+        <w:rPr>
+          <w:lang w:val="en-US" w:bidi="de-DE"/>
+        </w:rPr>
+        <w:t>repeated-measures</w:t>
+      </w:r>
+      <w:proofErr w:type="gramEnd"/>
+      <w:r>
+        <w:rPr>
+          <w:lang w:val="en-US" w:bidi="de-DE"/>
+        </w:rPr>
+        <w:t xml:space="preserve"> 2x2 ANOVAs were performed. </w:t>
+      </w:r>
+      <w:r>
+        <w:rPr>
+          <w:lang w:val="en-US" w:bidi="de-DE"/>
+        </w:rPr>
+        <w:t xml:space="preserve">The Mauchly test </w:t>
+      </w:r>
+      <w:r>
+        <w:rPr>
+          <w:lang w:val="en-US" w:bidi="de-DE"/>
+        </w:rPr>
+        <w:lastRenderedPageBreak/>
+        <w:t>was used to verify the assumption of sphericity and the Greenhouse-</w:t>
+      </w:r>
+      <w:proofErr w:type="spellStart"/>
+      <w:r>
+        <w:rPr>
+          <w:lang w:val="en-US" w:bidi="de-DE"/>
+        </w:rPr>
+        <w:t>Geisser</w:t>
+      </w:r>
+      <w:proofErr w:type="spellEnd"/>
+      <w:r>
+        <w:rPr>
+          <w:lang w:val="en-US" w:bidi="de-DE"/>
+        </w:rPr>
+        <w:t xml:space="preserve"> correction was applied when necessary to correct for non-sphericity. For these cases, the corrected degrees of freedom and p-values are reported. Further analysis o</w:t>
+      </w:r>
+      <w:r>
+        <w:rPr>
+          <w:rFonts w:hint="eastAsia"/>
+          <w:lang w:val="en-US" w:bidi="de-DE"/>
+        </w:rPr>
+        <w:t>f the significant effects was performed using post</w:t>
+      </w:r>
+      <w:r>
+        <w:rPr>
+          <w:rFonts w:hint="eastAsia"/>
+          <w:lang w:val="en-US" w:bidi="de-DE"/>
+        </w:rPr>
+        <w:t>-</w:t>
+      </w:r>
+      <w:r>
+        <w:rPr>
+          <w:rFonts w:hint="eastAsia"/>
+          <w:lang w:val="en-US" w:bidi="de-DE"/>
+        </w:rPr>
+        <w:t>hoc paired t-tests and the Bayes Factor (BF</w:t>
+      </w:r>
+      <w:r>
+        <w:rPr>
+          <w:lang w:val="en-US" w:bidi="de-DE"/>
+        </w:rPr>
+        <w:t xml:space="preserve">10, </w:t>
+      </w:r>
+      <w:proofErr w:type="spellStart"/>
+      <w:r>
+        <w:rPr>
+          <w:lang w:val="en-US" w:bidi="de-DE"/>
+        </w:rPr>
+        <w:t>Rouder</w:t>
+      </w:r>
+      <w:proofErr w:type="spellEnd"/>
+      <w:r>
+        <w:rPr>
+          <w:lang w:val="en-US" w:bidi="de-DE"/>
+        </w:rPr>
+        <w:t xml:space="preserve"> et al., 2009</w:t>
+      </w:r>
+      <w:r>
+        <w:rPr>
+          <w:rFonts w:hint="eastAsia"/>
+          <w:lang w:val="en-US" w:bidi="de-DE"/>
+        </w:rPr>
+        <w:t>) as an indicator of the relative evidence. BFs between 1</w:t>
+      </w:r>
+      <w:r>
+        <w:rPr>
+          <w:rFonts w:hint="eastAsia"/>
+          <w:lang w:val="en-US" w:bidi="de-DE"/>
+        </w:rPr>
+        <w:t>–</w:t>
+      </w:r>
+      <w:r>
+        <w:rPr>
+          <w:rFonts w:hint="eastAsia"/>
+          <w:lang w:val="en-US" w:bidi="de-DE"/>
+        </w:rPr>
+        <w:t>3 indicate anecdotal support for the alternative hypothesis (H1) while BF between 3</w:t>
+      </w:r>
+      <w:r>
+        <w:rPr>
+          <w:rFonts w:hint="eastAsia"/>
+          <w:lang w:val="en-US" w:bidi="de-DE"/>
+        </w:rPr>
+        <w:t>–</w:t>
+      </w:r>
+      <w:r>
+        <w:rPr>
+          <w:rFonts w:hint="eastAsia"/>
+          <w:lang w:val="en-US" w:bidi="de-DE"/>
+        </w:rPr>
+        <w:t>10 and above 10 in</w:t>
+      </w:r>
+      <w:r>
+        <w:rPr>
+          <w:lang w:val="en-US" w:bidi="de-DE"/>
+        </w:rPr>
+        <w:t>dicate respectively moderate and strong support for H1. BF = 1 indicates equal support for H1 and null hypothesis (H0) while BF between 1/3–1, 1/10–1/3 and below 1/10, provide respectively anecdotal, moderate and strong support for H0</w:t>
+      </w:r>
+      <w:r>
+        <w:rPr>
+          <w:lang w:val="en-US" w:bidi="de-DE"/>
+        </w:rPr>
+        <w:t xml:space="preserve"> (</w:t>
+      </w:r>
+      <w:proofErr w:type="spellStart"/>
+      <w:r>
+        <w:rPr>
+          <w:lang w:val="en-US" w:bidi="de-DE"/>
+        </w:rPr>
+        <w:t>Aczel</w:t>
+      </w:r>
+      <w:proofErr w:type="spellEnd"/>
+      <w:r>
+        <w:rPr>
+          <w:lang w:val="en-US" w:bidi="de-DE"/>
+        </w:rPr>
+        <w:t xml:space="preserve"> et al., 2017)</w:t>
+      </w:r>
+      <w:r>
+        <w:rPr>
+          <w:lang w:val="en-US" w:bidi="de-DE"/>
+        </w:rPr>
+        <w:t>.</w:t>
+      </w:r>
+    </w:p>
+    <w:p>
+      <w:pPr>
+        <w:rPr>
+          <w:lang w:val="en-US" w:bidi="de-DE"/>
+        </w:rPr>
+      </w:pPr>
+      <w:r>
+        <w:rPr>
+          <w:lang w:val="en-US" w:bidi="de-DE"/>
+        </w:rPr>
+        <w:t xml:space="preserve">If the data were not normally distributed (failing the Lilliefors test for normality of distribution at alpha level 0.05) </w:t>
+      </w:r>
+      <w:r>
+        <w:rPr>
+          <w:lang w:val="en-US" w:bidi="de-DE"/>
+        </w:rPr>
+        <w:t>they were</w:t>
+      </w:r>
+      <w:r>
+        <w:rPr>
+          <w:lang w:val="en-US" w:bidi="de-DE"/>
+        </w:rPr>
+        <w:t xml:space="preserve"> </w:t>
+      </w:r>
+      <w:r>
+        <w:rPr>
+          <w:lang w:val="en-US" w:bidi="de-DE"/>
+        </w:rPr>
+        <w:t>rank-ordered prior to the</w:t>
+      </w:r>
+      <w:r>
+        <w:rPr>
+          <w:lang w:val="en-US" w:bidi="de-DE"/>
+        </w:rPr>
+        <w:t xml:space="preserve"> ANOVA</w:t>
+      </w:r>
+      <w:r>
+        <w:rPr>
+          <w:lang w:val="en-US" w:bidi="de-DE"/>
+        </w:rPr>
+        <w:t>s (Conover and Iman</w:t>
+      </w:r>
+      <w:r>
+        <w:rPr>
+          <w:lang w:val="en-US" w:bidi="de-DE"/>
+        </w:rPr>
+        <w:t>, 1981)</w:t>
+      </w:r>
+      <w:r>
+        <w:rPr>
+          <w:lang w:val="en-US" w:bidi="de-DE"/>
+        </w:rPr>
+        <w:t>,</w:t>
+      </w:r>
+      <w:r>
+        <w:rPr>
+          <w:lang w:val="en-US" w:bidi="de-DE"/>
+        </w:rPr>
+        <w:t xml:space="preserve"> and post-hoc Wilcoxon signed-rank tests </w:t>
+      </w:r>
+      <w:r>
+        <w:rPr>
+          <w:lang w:val="en-US" w:bidi="de-DE"/>
+        </w:rPr>
+        <w:t xml:space="preserve">were used </w:t>
+      </w:r>
+      <w:r>
+        <w:rPr>
+          <w:lang w:val="en-US" w:bidi="de-DE"/>
+        </w:rPr>
+        <w:t>to evaluate differences between conditions. In association with each pair-wise Wilcoxon test, we report the effect size (r; r = Z / n1/2, Z = Wilcoxon Z-value, n = number of observations).</w:t>
+      </w:r>
+      <w:r>
+        <w:rPr>
+          <w:lang w:val="en-US" w:bidi="de-DE"/>
+        </w:rPr>
+        <w:t xml:space="preserve"> </w:t>
+      </w:r>
+      <w:r>
+        <w:rPr>
+          <w:lang w:val="en-US" w:bidi="de-DE"/>
+        </w:rPr>
+        <w:t>The Holm-Bonferroni correction</w:t>
+      </w:r>
+      <w:r>
+        <w:rPr>
+          <w:lang w:val="en-US" w:bidi="de-DE"/>
+        </w:rPr>
+        <w:t xml:space="preserve"> (Holm, 1979)</w:t>
+      </w:r>
+      <w:r>
+        <w:rPr>
+          <w:lang w:val="en-US" w:bidi="de-DE"/>
+        </w:rPr>
+        <w:t xml:space="preserve"> was applied for the all the post-hoc pairwise comparisons. An alpha level of 0.05 is used for all statistical tests.</w:t>
+      </w:r>
+      <w:r>
+        <w:rPr>
+          <w:lang w:val="en-US" w:bidi="de-DE"/>
+        </w:rPr>
+        <w:t xml:space="preserve"> </w:t>
       </w:r>
     </w:p>
     <w:p>
@@ -698,7 +1544,13 @@
         <w:rPr>
           <w:lang w:val="en-US" w:bidi="de-DE"/>
         </w:rPr>
-        <w:t>hit rates</w:t>
+        <w:t>error</w:t>
+      </w:r>
+      <w:r>
+        <w:rPr>
+          <w:lang w:val="en-US" w:bidi="de-DE"/>
+        </w:rPr>
+        <w:t xml:space="preserve"> rates</w:t>
       </w:r>
     </w:p>
     <w:p>
@@ -743,13 +1595,7 @@
         <w:rPr>
           <w:lang w:val="en-US" w:bidi="de-DE"/>
         </w:rPr>
-        <w:t xml:space="preserve"> the </w:t>
-      </w:r>
-      <w:r>
-        <w:rPr>
-          <w:lang w:val="en-US" w:bidi="de-DE"/>
-        </w:rPr>
-        <w:t>reaction times</w:t>
+        <w:t xml:space="preserve"> the reaction times</w:t>
       </w:r>
     </w:p>
     <w:p>
@@ -766,7 +1612,6 @@
           <w:bCs/>
           <w:lang w:val="en-US"/>
         </w:rPr>
-        <w:lastRenderedPageBreak/>
         <w:t>Discussion</w:t>
       </w:r>
       <w:r>
@@ -837,6 +1682,7 @@
         <w:rPr>
           <w:lang w:val="en-US"/>
         </w:rPr>
+        <w:lastRenderedPageBreak/>
         <w:t>RTs</w:t>
       </w:r>
       <w:r>
@@ -877,19 +1723,7 @@
         <w:rPr>
           <w:lang w:val="en-US" w:bidi="de-DE"/>
         </w:rPr>
-        <w:t xml:space="preserve"> the </w:t>
-      </w:r>
-      <w:r>
-        <w:rPr>
-          <w:lang w:val="en-US" w:bidi="de-DE"/>
-        </w:rPr>
-        <w:t xml:space="preserve">flanker </w:t>
-      </w:r>
-      <w:r>
-        <w:rPr>
-          <w:lang w:val="en-US" w:bidi="de-DE"/>
-        </w:rPr>
-        <w:t>reaction times</w:t>
+        <w:t xml:space="preserve"> the flanker reaction times</w:t>
       </w:r>
     </w:p>
     <w:p>
@@ -922,19 +1756,115 @@
         <w:rPr>
           <w:lang w:val="en-US"/>
         </w:rPr>
-        <w:t xml:space="preserve">Here </w:t>
-      </w:r>
-      <w:r>
-        <w:rPr>
-          <w:lang w:val="en-US"/>
-        </w:rPr>
-        <w:t xml:space="preserve">lives the basic description of the </w:t>
-      </w:r>
-      <w:r>
-        <w:rPr>
-          <w:lang w:val="en-US"/>
-        </w:rPr>
-        <w:t>SIFI</w:t>
+        <w:t xml:space="preserve">The </w:t>
+      </w:r>
+      <w:r>
+        <w:rPr>
+          <w:lang w:val="en-US"/>
+        </w:rPr>
+        <w:t>second</w:t>
+      </w:r>
+      <w:r>
+        <w:rPr>
+          <w:lang w:val="en-US"/>
+        </w:rPr>
+        <w:t xml:space="preserve"> experiment was aimed at testing the influence of </w:t>
+      </w:r>
+      <w:r>
+        <w:rPr>
+          <w:lang w:val="en-US"/>
+        </w:rPr>
+        <w:t xml:space="preserve">auditory </w:t>
+      </w:r>
+      <w:r>
+        <w:rPr>
+          <w:lang w:val="en-US"/>
+        </w:rPr>
+        <w:t xml:space="preserve">white noise stimulation on </w:t>
+      </w:r>
+      <w:r>
+        <w:rPr>
+          <w:lang w:val="en-US"/>
+        </w:rPr>
+        <w:t>cross-modal influences</w:t>
+      </w:r>
+      <w:r>
+        <w:rPr>
+          <w:lang w:val="en-US"/>
+        </w:rPr>
+        <w:t xml:space="preserve"> of visual perception. To this end, we used a</w:t>
+      </w:r>
+      <w:r>
+        <w:rPr>
+          <w:lang w:val="en-US"/>
+        </w:rPr>
+        <w:t>n</w:t>
+      </w:r>
+      <w:r>
+        <w:rPr>
+          <w:lang w:val="en-US"/>
+        </w:rPr>
+        <w:t xml:space="preserve"> </w:t>
+      </w:r>
+      <w:r>
+        <w:rPr>
+          <w:lang w:val="en-US"/>
+        </w:rPr>
+        <w:t>audio</w:t>
+      </w:r>
+      <w:r>
+        <w:rPr>
+          <w:lang w:val="en-US"/>
+        </w:rPr>
+        <w:t xml:space="preserve">visual </w:t>
+      </w:r>
+      <w:r>
+        <w:rPr>
+          <w:lang w:val="en-US"/>
+        </w:rPr>
+        <w:t>sound-induced flash illusion task (</w:t>
+      </w:r>
+      <w:r>
+        <w:rPr>
+          <w:lang w:val="en-US"/>
+        </w:rPr>
+        <w:t xml:space="preserve">SIFI, </w:t>
+      </w:r>
+      <w:r>
+        <w:rPr>
+          <w:lang w:val="en-US"/>
+        </w:rPr>
+        <w:t xml:space="preserve">Shams et al., 2000; Keil, 2020) </w:t>
+      </w:r>
+      <w:r>
+        <w:rPr>
+          <w:lang w:val="en-US"/>
+        </w:rPr>
+        <w:t xml:space="preserve">in combination with </w:t>
+      </w:r>
+      <w:r>
+        <w:rPr>
+          <w:lang w:val="en-US"/>
+        </w:rPr>
+        <w:t>different levels of</w:t>
+      </w:r>
+      <w:r>
+        <w:rPr>
+          <w:lang w:val="en-US"/>
+        </w:rPr>
+        <w:t xml:space="preserve"> auditory white noise stimulation in a sample of healthy young male </w:t>
+      </w:r>
+      <w:r>
+        <w:rPr>
+          <w:lang w:val="en-US"/>
+        </w:rPr>
+        <w:t xml:space="preserve">and female </w:t>
+      </w:r>
+      <w:r>
+        <w:rPr>
+          <w:lang w:val="en-US"/>
+        </w:rPr>
+        <w:t>adults.</w:t>
       </w:r>
     </w:p>
     <w:p>
@@ -998,13 +1928,303 @@
         <w:rPr>
           <w:lang w:val="en-US" w:bidi="de-DE"/>
         </w:rPr>
-        <w:t>Here lives the description of</w:t>
-      </w:r>
-      <w:r>
-        <w:rPr>
-          <w:lang w:val="en-US" w:bidi="de-DE"/>
-        </w:rPr>
-        <w:t xml:space="preserve"> the sample</w:t>
+        <w:t xml:space="preserve">In the </w:t>
+      </w:r>
+      <w:r>
+        <w:rPr>
+          <w:lang w:val="en-US" w:bidi="de-DE"/>
+        </w:rPr>
+        <w:t>second</w:t>
+      </w:r>
+      <w:r>
+        <w:rPr>
+          <w:lang w:val="en-US" w:bidi="de-DE"/>
+        </w:rPr>
+        <w:t xml:space="preserve"> experiment, 3</w:t>
+      </w:r>
+      <w:r>
+        <w:rPr>
+          <w:lang w:val="en-US" w:bidi="de-DE"/>
+        </w:rPr>
+        <w:t>5</w:t>
+      </w:r>
+      <w:r>
+        <w:rPr>
+          <w:lang w:val="en-US" w:bidi="de-DE"/>
+        </w:rPr>
+        <w:t xml:space="preserve"> adult participants gave informed consent and participated in the study for partial course credit. The study was conducted in accordance with the 2008 Declaration of Helsinki and approved by the ethics committee of the </w:t>
+      </w:r>
+      <w:r>
+        <w:rPr>
+          <w:lang w:val="en-US" w:bidi="de-DE"/>
+        </w:rPr>
+        <w:t>German</w:t>
+      </w:r>
+      <w:r>
+        <w:rPr>
+          <w:lang w:val="en-US" w:bidi="de-DE"/>
+        </w:rPr>
+        <w:t xml:space="preserve"> </w:t>
+      </w:r>
+      <w:r>
+        <w:rPr>
+          <w:lang w:val="en-US" w:bidi="de-DE"/>
+        </w:rPr>
+        <w:t xml:space="preserve">Psychological Society </w:t>
+      </w:r>
+      <w:r>
+        <w:rPr>
+          <w:lang w:val="en-US" w:bidi="de-DE"/>
+        </w:rPr>
+        <w:t xml:space="preserve">(approval number: </w:t>
+      </w:r>
+      <w:r>
+        <w:rPr>
+          <w:lang w:val="en-US" w:bidi="de-DE"/>
+        </w:rPr>
+        <w:t>KeilJulian2019-07-04VADM</w:t>
+      </w:r>
+      <w:r>
+        <w:rPr>
+          <w:lang w:val="en-US" w:bidi="de-DE"/>
+        </w:rPr>
+        <w:t xml:space="preserve">). </w:t>
+      </w:r>
+      <w:r>
+        <w:rPr>
+          <w:lang w:val="en-US" w:bidi="de-DE"/>
+        </w:rPr>
+        <w:t xml:space="preserve">All participants had </w:t>
+      </w:r>
+      <w:proofErr w:type="gramStart"/>
+      <w:r>
+        <w:rPr>
+          <w:lang w:val="en-US" w:bidi="de-DE"/>
+        </w:rPr>
+        <w:t>normal, or</w:t>
+      </w:r>
+      <w:proofErr w:type="gramEnd"/>
+      <w:r>
+        <w:rPr>
+          <w:lang w:val="en-US" w:bidi="de-DE"/>
+        </w:rPr>
+        <w:t xml:space="preserve"> corrected-to-normal vision</w:t>
+      </w:r>
+      <w:r>
+        <w:rPr>
+          <w:lang w:val="en-US" w:bidi="de-DE"/>
+        </w:rPr>
+        <w:t>.</w:t>
+      </w:r>
+      <w:r>
+        <w:rPr>
+          <w:lang w:val="en-US" w:bidi="de-DE"/>
+        </w:rPr>
+        <w:t xml:space="preserve"> </w:t>
+      </w:r>
+      <w:r>
+        <w:rPr>
+          <w:lang w:val="en-US" w:bidi="de-DE"/>
+        </w:rPr>
+        <w:t xml:space="preserve">Due to disruptions in the experimental procedures, data of </w:t>
+      </w:r>
+      <w:r>
+        <w:rPr>
+          <w:lang w:val="en-US" w:bidi="de-DE"/>
+        </w:rPr>
+        <w:t>one</w:t>
+      </w:r>
+      <w:r>
+        <w:rPr>
+          <w:lang w:val="en-US" w:bidi="de-DE"/>
+        </w:rPr>
+        <w:t xml:space="preserve"> participant were excluded from further analysis.</w:t>
+      </w:r>
+      <w:r>
+        <w:rPr>
+          <w:lang w:val="en-US" w:bidi="de-DE"/>
+        </w:rPr>
+        <w:t xml:space="preserve"> </w:t>
+      </w:r>
+      <w:r>
+        <w:rPr>
+          <w:lang w:val="en-US" w:bidi="de-DE"/>
+        </w:rPr>
+        <w:t xml:space="preserve">One participant was excluded due to reporting a previous neurological disease. One more participant was excluded for not responding to more than one third of the trials. </w:t>
+      </w:r>
+      <w:r>
+        <w:rPr>
+          <w:lang w:val="en-US" w:bidi="de-DE"/>
+        </w:rPr>
+        <w:t>Previous studies have shown that there is considerable inter-individual variability regarding the perception of the SIFI</w:t>
+      </w:r>
+      <w:r>
+        <w:rPr>
+          <w:lang w:val="en-US" w:bidi="de-DE"/>
+        </w:rPr>
+        <w:t xml:space="preserve"> (see Keil, 2020 and Hirst et al., 2020 for reviews)</w:t>
+      </w:r>
+      <w:r>
+        <w:rPr>
+          <w:lang w:val="en-US" w:bidi="de-DE"/>
+        </w:rPr>
+        <w:t xml:space="preserve">. For the </w:t>
+      </w:r>
+      <w:r>
+        <w:rPr>
+          <w:lang w:val="en-US" w:bidi="de-DE"/>
+        </w:rPr>
+        <w:t>second experiment</w:t>
+      </w:r>
+      <w:r>
+        <w:rPr>
+          <w:lang w:val="en-US" w:bidi="de-DE"/>
+        </w:rPr>
+        <w:t xml:space="preserve">, we </w:t>
+      </w:r>
+      <w:r>
+        <w:rPr>
+          <w:lang w:val="en-US" w:bidi="de-DE"/>
+        </w:rPr>
+        <w:t xml:space="preserve">therefore </w:t>
+      </w:r>
+      <w:r>
+        <w:rPr>
+          <w:lang w:val="en-US" w:bidi="de-DE"/>
+        </w:rPr>
+        <w:t xml:space="preserve">focused on </w:t>
+      </w:r>
+      <w:r>
+        <w:rPr>
+          <w:lang w:val="en-US" w:bidi="de-DE"/>
+        </w:rPr>
+        <w:t>healthy participants</w:t>
+      </w:r>
+      <w:r>
+        <w:rPr>
+          <w:lang w:val="en-US" w:bidi="de-DE"/>
+        </w:rPr>
+        <w:t xml:space="preserve"> that </w:t>
+      </w:r>
+      <w:r>
+        <w:rPr>
+          <w:lang w:val="en-US" w:bidi="de-DE"/>
+        </w:rPr>
+        <w:t>could reliably identify stimulation with two visual stimuli</w:t>
+      </w:r>
+      <w:r>
+        <w:rPr>
+          <w:lang w:val="en-US" w:bidi="de-DE"/>
+        </w:rPr>
+        <w:t xml:space="preserve">. </w:t>
+      </w:r>
+      <w:r>
+        <w:rPr>
+          <w:lang w:val="en-US" w:bidi="de-DE"/>
+        </w:rPr>
+        <w:t>Based on this</w:t>
+      </w:r>
+      <w:r>
+        <w:rPr>
+          <w:lang w:val="en-US" w:bidi="de-DE"/>
+        </w:rPr>
+        <w:t xml:space="preserve">, </w:t>
+      </w:r>
+      <w:r>
+        <w:rPr>
+          <w:lang w:val="en-US" w:bidi="de-DE"/>
+        </w:rPr>
+        <w:t>1</w:t>
+      </w:r>
+      <w:r>
+        <w:rPr>
+          <w:lang w:val="en-US" w:bidi="de-DE"/>
+        </w:rPr>
+        <w:t>2</w:t>
+      </w:r>
+      <w:r>
+        <w:rPr>
+          <w:lang w:val="en-US" w:bidi="de-DE"/>
+        </w:rPr>
+        <w:t xml:space="preserve"> participants that had an incorrect response in more than one third of the trials with two visual stimuli in isolation (A0V2) were excluded. </w:t>
+      </w:r>
+      <w:r>
+        <w:rPr>
+          <w:lang w:val="en-US" w:bidi="de-DE"/>
+        </w:rPr>
+        <w:t>Thus, the final sample for the second experiment comprised 20 participants</w:t>
+      </w:r>
+      <w:r>
+        <w:rPr>
+          <w:lang w:val="en-US" w:bidi="de-DE"/>
+        </w:rPr>
+        <w:t xml:space="preserve"> (16 female, </w:t>
+      </w:r>
+      <w:r>
+        <w:rPr>
+          <w:lang w:val="en-US" w:bidi="de-DE"/>
+        </w:rPr>
+        <w:t>mean +/- SD age = 2</w:t>
+      </w:r>
+      <w:r>
+        <w:rPr>
+          <w:lang w:val="en-US" w:bidi="de-DE"/>
+        </w:rPr>
+        <w:t>7</w:t>
+      </w:r>
+      <w:r>
+        <w:rPr>
+          <w:lang w:val="en-US" w:bidi="de-DE"/>
+        </w:rPr>
+        <w:t>.</w:t>
+      </w:r>
+      <w:r>
+        <w:rPr>
+          <w:lang w:val="en-US" w:bidi="de-DE"/>
+        </w:rPr>
+        <w:t>47</w:t>
+      </w:r>
+      <w:r>
+        <w:rPr>
+          <w:lang w:val="en-US" w:bidi="de-DE"/>
+        </w:rPr>
+        <w:t xml:space="preserve"> +/- </w:t>
+      </w:r>
+      <w:r>
+        <w:rPr>
+          <w:lang w:val="en-US" w:bidi="de-DE"/>
+        </w:rPr>
+        <w:t>7</w:t>
+      </w:r>
+      <w:r>
+        <w:rPr>
+          <w:lang w:val="en-US" w:bidi="de-DE"/>
+        </w:rPr>
+        <w:t>.</w:t>
+      </w:r>
+      <w:r>
+        <w:rPr>
+          <w:lang w:val="en-US" w:bidi="de-DE"/>
+        </w:rPr>
+        <w:t>94</w:t>
+      </w:r>
+      <w:r>
+        <w:rPr>
+          <w:lang w:val="en-US" w:bidi="de-DE"/>
+        </w:rPr>
+        <w:t xml:space="preserve"> years)</w:t>
+      </w:r>
+      <w:r>
+        <w:rPr>
+          <w:lang w:val="en-US" w:bidi="de-DE"/>
+        </w:rPr>
+        <w:t>.</w:t>
+      </w:r>
+      <w:r>
+        <w:rPr>
+          <w:lang w:val="en-US" w:bidi="de-DE"/>
+        </w:rPr>
+        <w:t xml:space="preserve"> </w:t>
       </w:r>
     </w:p>
     <w:p>
@@ -1021,6 +2241,7 @@
         <w:rPr>
           <w:lang w:val="en-US"/>
         </w:rPr>
+        <w:lastRenderedPageBreak/>
         <w:t>Task</w:t>
       </w:r>
       <w:r>
@@ -1156,6 +2377,7 @@
         <w:rPr>
           <w:lang w:val="en-US"/>
         </w:rPr>
+        <w:lastRenderedPageBreak/>
         <w:t>Analysis</w:t>
       </w:r>
       <w:r>
@@ -1166,31 +2388,256 @@
           <w:lang w:val="en-US" w:bidi="de-DE"/>
         </w:rPr>
         <w:t>.</w:t>
-      </w:r>
-    </w:p>
-    <w:p>
-      <w:pPr>
-        <w:rPr>
-          <w:lang w:val="en-US" w:bidi="de-DE"/>
-        </w:rPr>
-      </w:pPr>
-      <w:r>
-        <w:rPr>
-          <w:lang w:val="en-US" w:bidi="de-DE"/>
-        </w:rPr>
-        <w:t>Here lives the description of</w:t>
-      </w:r>
-      <w:r>
-        <w:rPr>
-          <w:lang w:val="en-US" w:bidi="de-DE"/>
-        </w:rPr>
-        <w:t xml:space="preserve"> the analysis</w:t>
       </w:r>
     </w:p>
     <w:p>
       <w:pPr>
         <w:pStyle w:val="berschrift3"/>
         <w:rPr>
+          <w:rFonts w:asciiTheme="minorHAnsi" w:eastAsiaTheme="minorEastAsia" w:hAnsiTheme="minorHAnsi" w:cstheme="minorBidi"/>
+          <w:b w:val="0"/>
+          <w:bCs w:val="0"/>
+          <w:lang w:val="en-US" w:bidi="de-DE"/>
+        </w:rPr>
+      </w:pPr>
+      <w:r>
+        <w:rPr>
+          <w:rFonts w:asciiTheme="minorHAnsi" w:eastAsiaTheme="minorEastAsia" w:hAnsiTheme="minorHAnsi" w:cstheme="minorBidi"/>
+          <w:b w:val="0"/>
+          <w:bCs w:val="0"/>
+          <w:lang w:val="en-US" w:bidi="de-DE"/>
+        </w:rPr>
+        <w:t xml:space="preserve">The current analysis focused on the dependent variables reaction time (RT) and </w:t>
+      </w:r>
+      <w:r>
+        <w:rPr>
+          <w:rFonts w:asciiTheme="minorHAnsi" w:eastAsiaTheme="minorEastAsia" w:hAnsiTheme="minorHAnsi" w:cstheme="minorBidi"/>
+          <w:b w:val="0"/>
+          <w:bCs w:val="0"/>
+          <w:lang w:val="en-US" w:bidi="de-DE"/>
+        </w:rPr>
+        <w:t>hit</w:t>
+      </w:r>
+      <w:r>
+        <w:rPr>
+          <w:rFonts w:asciiTheme="minorHAnsi" w:eastAsiaTheme="minorEastAsia" w:hAnsiTheme="minorHAnsi" w:cstheme="minorBidi"/>
+          <w:b w:val="0"/>
+          <w:bCs w:val="0"/>
+          <w:lang w:val="en-US" w:bidi="de-DE"/>
+        </w:rPr>
+        <w:t xml:space="preserve"> rate, depending on the independent variable</w:t>
+      </w:r>
+      <w:r>
+        <w:rPr>
+          <w:rFonts w:asciiTheme="minorHAnsi" w:eastAsiaTheme="minorEastAsia" w:hAnsiTheme="minorHAnsi" w:cstheme="minorBidi"/>
+          <w:b w:val="0"/>
+          <w:bCs w:val="0"/>
+          <w:lang w:val="en-US" w:bidi="de-DE"/>
+        </w:rPr>
+        <w:t xml:space="preserve"> </w:t>
+      </w:r>
+      <w:r>
+        <w:rPr>
+          <w:rFonts w:asciiTheme="minorHAnsi" w:eastAsiaTheme="minorEastAsia" w:hAnsiTheme="minorHAnsi" w:cstheme="minorBidi"/>
+          <w:b w:val="0"/>
+          <w:bCs w:val="0"/>
+          <w:lang w:val="en-US" w:bidi="de-DE"/>
+        </w:rPr>
+        <w:t>Noise (</w:t>
+      </w:r>
+      <w:r>
+        <w:rPr>
+          <w:rFonts w:asciiTheme="minorHAnsi" w:eastAsiaTheme="minorEastAsia" w:hAnsiTheme="minorHAnsi" w:cstheme="minorBidi"/>
+          <w:b w:val="0"/>
+          <w:bCs w:val="0"/>
+          <w:lang w:val="en-US" w:bidi="de-DE"/>
+        </w:rPr>
+        <w:t>Baseline and seven levels of white noise stimulation</w:t>
+      </w:r>
+      <w:r>
+        <w:rPr>
+          <w:rFonts w:asciiTheme="minorHAnsi" w:eastAsiaTheme="minorEastAsia" w:hAnsiTheme="minorHAnsi" w:cstheme="minorBidi"/>
+          <w:b w:val="0"/>
+          <w:bCs w:val="0"/>
+          <w:lang w:val="en-US" w:bidi="de-DE"/>
+        </w:rPr>
+        <w:t xml:space="preserve">). </w:t>
+      </w:r>
+      <w:r>
+        <w:rPr>
+          <w:rFonts w:asciiTheme="minorHAnsi" w:eastAsiaTheme="minorEastAsia" w:hAnsiTheme="minorHAnsi" w:cstheme="minorBidi"/>
+          <w:b w:val="0"/>
+          <w:bCs w:val="0"/>
+          <w:lang w:val="en-US" w:bidi="de-DE"/>
+        </w:rPr>
+        <w:t xml:space="preserve">Importantly, in case of incongruent audiovisual stimulation (A2V1, A2V1late and A1V2), the illusion rate as an indicator of illusion perception was used. </w:t>
+      </w:r>
+      <w:r>
+        <w:rPr>
+          <w:rFonts w:asciiTheme="minorHAnsi" w:eastAsiaTheme="minorEastAsia" w:hAnsiTheme="minorHAnsi" w:cstheme="minorBidi"/>
+          <w:b w:val="0"/>
+          <w:bCs w:val="0"/>
+          <w:lang w:val="en-US" w:bidi="de-DE"/>
+        </w:rPr>
+        <w:t xml:space="preserve">For both dependent variables, repeated-measures </w:t>
+      </w:r>
+      <w:r>
+        <w:rPr>
+          <w:rFonts w:asciiTheme="minorHAnsi" w:eastAsiaTheme="minorEastAsia" w:hAnsiTheme="minorHAnsi" w:cstheme="minorBidi"/>
+          <w:b w:val="0"/>
+          <w:bCs w:val="0"/>
+          <w:lang w:val="en-US" w:bidi="de-DE"/>
+        </w:rPr>
+        <w:t xml:space="preserve">one-way </w:t>
+      </w:r>
+      <w:r>
+        <w:rPr>
+          <w:rFonts w:asciiTheme="minorHAnsi" w:eastAsiaTheme="minorEastAsia" w:hAnsiTheme="minorHAnsi" w:cstheme="minorBidi"/>
+          <w:b w:val="0"/>
+          <w:bCs w:val="0"/>
+          <w:lang w:val="en-US" w:bidi="de-DE"/>
+        </w:rPr>
+        <w:t>ANOVAs were performed. The Mauchly test was used to verify the assumption of sphericity and the Greenhouse-</w:t>
+      </w:r>
+      <w:proofErr w:type="spellStart"/>
+      <w:r>
+        <w:rPr>
+          <w:rFonts w:asciiTheme="minorHAnsi" w:eastAsiaTheme="minorEastAsia" w:hAnsiTheme="minorHAnsi" w:cstheme="minorBidi"/>
+          <w:b w:val="0"/>
+          <w:bCs w:val="0"/>
+          <w:lang w:val="en-US" w:bidi="de-DE"/>
+        </w:rPr>
+        <w:t>Geisser</w:t>
+      </w:r>
+      <w:proofErr w:type="spellEnd"/>
+      <w:r>
+        <w:rPr>
+          <w:rFonts w:asciiTheme="minorHAnsi" w:eastAsiaTheme="minorEastAsia" w:hAnsiTheme="minorHAnsi" w:cstheme="minorBidi"/>
+          <w:b w:val="0"/>
+          <w:bCs w:val="0"/>
+          <w:lang w:val="en-US" w:bidi="de-DE"/>
+        </w:rPr>
+        <w:t xml:space="preserve"> correction was applied when necessary to correct for non-sphericity. For these cases, the cor</w:t>
+      </w:r>
+      <w:r>
+        <w:rPr>
+          <w:rFonts w:asciiTheme="minorHAnsi" w:eastAsiaTheme="minorEastAsia" w:hAnsiTheme="minorHAnsi" w:cstheme="minorBidi" w:hint="eastAsia"/>
+          <w:b w:val="0"/>
+          <w:bCs w:val="0"/>
+          <w:lang w:val="en-US" w:bidi="de-DE"/>
+        </w:rPr>
+        <w:t>rected degrees of freedom and p-values are reported. Further analysis of the significant effects was performed using post</w:t>
+      </w:r>
+      <w:r>
+        <w:rPr>
+          <w:rFonts w:asciiTheme="minorHAnsi" w:eastAsiaTheme="minorEastAsia" w:hAnsiTheme="minorHAnsi" w:cstheme="minorBidi" w:hint="eastAsia"/>
+          <w:b w:val="0"/>
+          <w:bCs w:val="0"/>
+          <w:lang w:val="en-US" w:bidi="de-DE"/>
+        </w:rPr>
+        <w:t>-</w:t>
+      </w:r>
+      <w:r>
+        <w:rPr>
+          <w:rFonts w:asciiTheme="minorHAnsi" w:eastAsiaTheme="minorEastAsia" w:hAnsiTheme="minorHAnsi" w:cstheme="minorBidi" w:hint="eastAsia"/>
+          <w:b w:val="0"/>
+          <w:bCs w:val="0"/>
+          <w:lang w:val="en-US" w:bidi="de-DE"/>
+        </w:rPr>
+        <w:t xml:space="preserve">hoc paired t-tests and the Bayes Factor (BF10, </w:t>
+      </w:r>
+      <w:proofErr w:type="spellStart"/>
+      <w:r>
+        <w:rPr>
+          <w:rFonts w:asciiTheme="minorHAnsi" w:eastAsiaTheme="minorEastAsia" w:hAnsiTheme="minorHAnsi" w:cstheme="minorBidi" w:hint="eastAsia"/>
+          <w:b w:val="0"/>
+          <w:bCs w:val="0"/>
+          <w:lang w:val="en-US" w:bidi="de-DE"/>
+        </w:rPr>
+        <w:t>Rouder</w:t>
+      </w:r>
+      <w:proofErr w:type="spellEnd"/>
+      <w:r>
+        <w:rPr>
+          <w:rFonts w:asciiTheme="minorHAnsi" w:eastAsiaTheme="minorEastAsia" w:hAnsiTheme="minorHAnsi" w:cstheme="minorBidi" w:hint="eastAsia"/>
+          <w:b w:val="0"/>
+          <w:bCs w:val="0"/>
+          <w:lang w:val="en-US" w:bidi="de-DE"/>
+        </w:rPr>
+        <w:t xml:space="preserve"> et al., 2009) as an indicator of the relative evidence. BFs between 1</w:t>
+      </w:r>
+      <w:r>
+        <w:rPr>
+          <w:rFonts w:asciiTheme="minorHAnsi" w:eastAsiaTheme="minorEastAsia" w:hAnsiTheme="minorHAnsi" w:cstheme="minorBidi" w:hint="eastAsia"/>
+          <w:b w:val="0"/>
+          <w:bCs w:val="0"/>
+          <w:lang w:val="en-US" w:bidi="de-DE"/>
+        </w:rPr>
+        <w:t>–</w:t>
+      </w:r>
+      <w:r>
+        <w:rPr>
+          <w:rFonts w:asciiTheme="minorHAnsi" w:eastAsiaTheme="minorEastAsia" w:hAnsiTheme="minorHAnsi" w:cstheme="minorBidi" w:hint="eastAsia"/>
+          <w:b w:val="0"/>
+          <w:bCs w:val="0"/>
+          <w:lang w:val="en-US" w:bidi="de-DE"/>
+        </w:rPr>
+        <w:t>3 indicate</w:t>
+      </w:r>
+      <w:r>
+        <w:rPr>
+          <w:rFonts w:asciiTheme="minorHAnsi" w:eastAsiaTheme="minorEastAsia" w:hAnsiTheme="minorHAnsi" w:cstheme="minorBidi"/>
+          <w:b w:val="0"/>
+          <w:bCs w:val="0"/>
+          <w:lang w:val="en-US" w:bidi="de-DE"/>
+        </w:rPr>
+        <w:t xml:space="preserve"> anecdotal support for the alternative hypothesis (H1) while BF between 3–10 and above 10 indicate respectively moderate and strong support for H1. BF = 1 indicates equal support for H1 and null hypothesis (H0) while BF between 1/3–1, 1/10–1/3 and below 1/10, provide respectively anecdotal, moderate and strong support for H0 (</w:t>
+      </w:r>
+      <w:proofErr w:type="spellStart"/>
+      <w:r>
+        <w:rPr>
+          <w:rFonts w:asciiTheme="minorHAnsi" w:eastAsiaTheme="minorEastAsia" w:hAnsiTheme="minorHAnsi" w:cstheme="minorBidi"/>
+          <w:b w:val="0"/>
+          <w:bCs w:val="0"/>
+          <w:lang w:val="en-US" w:bidi="de-DE"/>
+        </w:rPr>
+        <w:t>Aczel</w:t>
+      </w:r>
+      <w:proofErr w:type="spellEnd"/>
+      <w:r>
+        <w:rPr>
+          <w:rFonts w:asciiTheme="minorHAnsi" w:eastAsiaTheme="minorEastAsia" w:hAnsiTheme="minorHAnsi" w:cstheme="minorBidi"/>
+          <w:b w:val="0"/>
+          <w:bCs w:val="0"/>
+          <w:lang w:val="en-US" w:bidi="de-DE"/>
+        </w:rPr>
+        <w:t xml:space="preserve"> et al., 2017).</w:t>
+      </w:r>
+    </w:p>
+    <w:p>
+      <w:pPr>
+        <w:pStyle w:val="berschrift3"/>
+        <w:rPr>
+          <w:rFonts w:asciiTheme="minorHAnsi" w:eastAsiaTheme="minorEastAsia" w:hAnsiTheme="minorHAnsi" w:cstheme="minorBidi"/>
+          <w:b w:val="0"/>
+          <w:bCs w:val="0"/>
+          <w:lang w:val="en-US" w:bidi="de-DE"/>
+        </w:rPr>
+      </w:pPr>
+      <w:r>
+        <w:rPr>
+          <w:rFonts w:asciiTheme="minorHAnsi" w:eastAsiaTheme="minorEastAsia" w:hAnsiTheme="minorHAnsi" w:cstheme="minorBidi"/>
+          <w:b w:val="0"/>
+          <w:bCs w:val="0"/>
+          <w:lang w:val="en-US" w:bidi="de-DE"/>
+        </w:rPr>
+        <w:t>If the data were not normally distributed (failing the Lilliefors test for normality of distribution at alpha level 0.05) they were rank-ordered prior to the ANOVAs (Conover and Iman, 1981), and post-hoc Wilcoxon signed-rank tests were used to evaluate differences between conditions. In association with each pair-wise Wilcoxon test, we report the effect size (r; r = Z / n1/2, Z = Wilcoxon Z-value, n = number of observations). The Holm-Bonferroni correction (Holm, 1979) was applied for the all the post-hoc pairwise comparisons. An alpha level of 0.05 is used for all statistical tests.</w:t>
+      </w:r>
+    </w:p>
+    <w:p>
+      <w:pPr>
+        <w:pStyle w:val="berschrift3"/>
+        <w:rPr>
           <w:lang w:val="en-US"/>
         </w:rPr>
       </w:pPr>
@@ -1271,6 +2718,7 @@
         <w:rPr>
           <w:lang w:val="en-US"/>
         </w:rPr>
+        <w:lastRenderedPageBreak/>
         <w:t>RTs</w:t>
       </w:r>
       <w:r>
@@ -1316,7 +2764,6 @@
           <w:bCs/>
           <w:lang w:val="en-US"/>
         </w:rPr>
-        <w:lastRenderedPageBreak/>
         <w:t>Discussion</w:t>
       </w:r>
       <w:r>
@@ -1370,19 +2817,7 @@
         <w:rPr>
           <w:lang w:val="en-US" w:bidi="de-DE"/>
         </w:rPr>
-        <w:t xml:space="preserve">short discussion of the </w:t>
-      </w:r>
-      <w:r>
-        <w:rPr>
-          <w:lang w:val="en-US" w:bidi="de-DE"/>
-        </w:rPr>
-        <w:t>SIFI</w:t>
-      </w:r>
-      <w:r>
-        <w:rPr>
-          <w:lang w:val="en-US" w:bidi="de-DE"/>
-        </w:rPr>
-        <w:t xml:space="preserve"> results</w:t>
+        <w:t>short discussion of the SIFI results</w:t>
       </w:r>
     </w:p>
     <w:p>
@@ -1439,19 +2874,7 @@
         <w:rPr>
           <w:lang w:val="en-US" w:bidi="de-DE"/>
         </w:rPr>
-        <w:t xml:space="preserve"> the </w:t>
-      </w:r>
-      <w:r>
-        <w:rPr>
-          <w:lang w:val="en-US" w:bidi="de-DE"/>
-        </w:rPr>
-        <w:t>SIFI</w:t>
-      </w:r>
-      <w:r>
-        <w:rPr>
-          <w:lang w:val="en-US" w:bidi="de-DE"/>
-        </w:rPr>
-        <w:t xml:space="preserve"> reaction times</w:t>
+        <w:t xml:space="preserve"> the SIFI reaction times</w:t>
       </w:r>
     </w:p>
     <w:p>
@@ -1484,13 +2907,7 @@
         <w:rPr>
           <w:lang w:val="en-US"/>
         </w:rPr>
-        <w:t xml:space="preserve">lives the </w:t>
-      </w:r>
-      <w:r>
-        <w:rPr>
-          <w:lang w:val="en-US"/>
-        </w:rPr>
-        <w:t>general discussion</w:t>
+        <w:t>lives the general discussion</w:t>
       </w:r>
     </w:p>
     <w:p>
@@ -1509,45 +2926,35 @@
     <w:p>
       <w:pPr>
         <w:pStyle w:val="berschrift2"/>
-        <w:rPr>
-          <w:lang w:val="en-US"/>
-        </w:rPr>
       </w:pPr>
-      <w:r>
-        <w:rPr>
-          <w:lang w:val="en-US"/>
-        </w:rPr>
+      <w:proofErr w:type="spellStart"/>
+      <w:r>
         <w:t>Conclusion</w:t>
       </w:r>
+      <w:proofErr w:type="spellEnd"/>
     </w:p>
     <w:p>
       <w:pPr>
         <w:rPr>
-          <w:lang w:val="en-US" w:bidi="de-DE"/>
+          <w:lang w:bidi="de-DE"/>
         </w:rPr>
       </w:pPr>
     </w:p>
     <w:p>
       <w:pPr>
         <w:rPr>
-          <w:lang w:val="en-US" w:bidi="de-DE"/>
+          <w:lang w:bidi="de-DE"/>
         </w:rPr>
       </w:pPr>
     </w:p>
     <w:p>
       <w:pPr>
         <w:rPr>
-          <w:lang w:val="en-US" w:bidi="de-DE"/>
+          <w:lang w:bidi="de-DE"/>
         </w:rPr>
       </w:pPr>
     </w:p>
-    <w:p>
-      <w:pPr>
-        <w:rPr>
-          <w:lang w:val="en-US"/>
-        </w:rPr>
-      </w:pPr>
-    </w:p>
+    <w:p/>
     <w:sdt>
       <w:sdtPr>
         <w:rPr>
@@ -3511,6 +4918,11 @@
         <w:docPartUnique/>
       </w:docPartObj>
     </w:sdtPr>
+    <w:sdtEndPr>
+      <w:rPr>
+        <w:rStyle w:val="Seitenzahl"/>
+      </w:rPr>
+    </w:sdtEndPr>
     <w:sdtContent>
       <w:p>
         <w:pPr>
@@ -3563,6 +4975,11 @@
         <w:docPartUnique/>
       </w:docPartObj>
     </w:sdtPr>
+    <w:sdtEndPr>
+      <w:rPr>
+        <w:rStyle w:val="Seitenzahl"/>
+      </w:rPr>
+    </w:sdtEndPr>
     <w:sdtContent>
       <w:p>
         <w:pPr>
@@ -3656,6 +5073,7 @@
               <w15:dataBinding w:prefixMappings="xmlns:ns0='http://schemas.microsoft.com/temp/samples' " w:xpath="/ns0:employees[1]/ns0:employee[1]/ns0:CustomerName[1]" w:storeItemID="{B98E728A-96FF-4995-885C-5AF887AB0C35}"/>
               <w15:appearance w15:val="hidden"/>
             </w:sdtPr>
+            <w:sdtEndPr/>
             <w:sdtContent>
               <w:r>
                 <w:t xml:space="preserve">     </w:t>
@@ -4135,6 +5553,7 @@
     <w:lsdException w:name="HTML Sample" w:semiHidden="1" w:unhideWhenUsed="1"/>
     <w:lsdException w:name="HTML Typewriter" w:semiHidden="1" w:unhideWhenUsed="1"/>
     <w:lsdException w:name="HTML Variable" w:semiHidden="1" w:unhideWhenUsed="1"/>
+    <w:lsdException w:name="Normal Table" w:semiHidden="1" w:unhideWhenUsed="1"/>
     <w:lsdException w:name="annotation subject" w:semiHidden="1" w:unhideWhenUsed="1"/>
     <w:lsdException w:name="No List" w:semiHidden="1" w:unhideWhenUsed="1"/>
     <w:lsdException w:name="Outline List 1" w:semiHidden="1" w:unhideWhenUsed="1"/>
@@ -4180,9 +5599,11 @@
     <w:lsdException w:name="Table Subtle 1" w:semiHidden="1" w:unhideWhenUsed="1"/>
     <w:lsdException w:name="Table Subtle 2" w:semiHidden="1" w:unhideWhenUsed="1"/>
     <w:lsdException w:name="Table Web 1" w:semiHidden="1" w:unhideWhenUsed="1"/>
+    <w:lsdException w:name="Table Web 2" w:semiHidden="1" w:unhideWhenUsed="1"/>
     <w:lsdException w:name="Table Web 3" w:semiHidden="1" w:unhideWhenUsed="1"/>
     <w:lsdException w:name="Balloon Text" w:semiHidden="1" w:unhideWhenUsed="1"/>
     <w:lsdException w:name="Table Grid" w:uiPriority="39"/>
+    <w:lsdException w:name="Table Theme" w:semiHidden="1" w:unhideWhenUsed="1"/>
     <w:lsdException w:name="Placeholder Text" w:semiHidden="1"/>
     <w:lsdException w:name="No Spacing" w:uiPriority="1" w:qFormat="1"/>
     <w:lsdException w:name="Light Shading" w:uiPriority="60"/>
@@ -6468,14 +7889,7 @@
               <w:noProof/>
               <w:lang w:bidi="de-DE"/>
             </w:rPr>
-            <w:t>Nachname, Vornam</w:t>
-          </w:r>
-          <w:r>
-            <w:rPr>
-              <w:noProof/>
-              <w:lang w:bidi="de-DE"/>
-            </w:rPr>
-            <w:t xml:space="preserve">en (Jahr). </w:t>
+            <w:t xml:space="preserve">Nachname, Vornamen (Jahr). </w:t>
           </w:r>
           <w:r>
             <w:rPr>
@@ -7634,31 +9048,7 @@
             <w:rPr>
               <w:lang w:bidi="de-DE"/>
             </w:rPr>
-            <w:t xml:space="preserve">Platzieren Sie alle Tabellen für Ihre Arbeit in einem Tabellenabschnitt, der sich an die Quellenangaben (und ggf. Fußnoten) anschließt. Verwenden Sie </w:t>
-          </w:r>
-          <w:r>
-            <w:rPr>
-              <w:lang w:bidi="de-DE"/>
-            </w:rPr>
-            <w:t>für jede Tabelle eine eigene Seite, und geben Sie für jede eine Tabellennummer und einen Tabellentitel an, wie auf dieser Seite zu sehen. Eventuell verwendeter erläuternder Text wird in einer Tabellennotiz angeführt, die auf die Tabelle folgt, wie diese hi</w:t>
-          </w:r>
-          <w:r>
-            <w:rPr>
-              <w:lang w:bidi="de-DE"/>
-            </w:rPr>
-            <w:t>er. Verwenden Sie die Formatvorlage "Tabelle/Abbildung" auf der Registerkarte "Start", um den Abstand zwischen Tabelle und Notiz zu formatieren. Für Tabellen kann im APA-Format einzeiliger oder eineinhalbzeiliger Abstand verwendet werden. Nehmen Sie für je</w:t>
-          </w:r>
-          <w:r>
-            <w:rPr>
-              <w:lang w:bidi="de-DE"/>
-            </w:rPr>
-            <w:t>de Zeile und Spalte eine Überschrift auf, selbst wenn der Inhalt offensichtlich zu sein scheint. Für diese Vorlage wurde ein Standardtabellenformat eingerichtet, das den APA-Richtlinien entspricht. Klicken Sie zum Einfügen einer Tabelle auf der Registerkar</w:t>
-          </w:r>
-          <w:r>
-            <w:rPr>
-              <w:lang w:bidi="de-DE"/>
-            </w:rPr>
-            <w:t>te "Einfügen" auf "Tabelle".</w:t>
+            <w:t>Platzieren Sie alle Tabellen für Ihre Arbeit in einem Tabellenabschnitt, der sich an die Quellenangaben (und ggf. Fußnoten) anschließt. Verwenden Sie für jede Tabelle eine eigene Seite, und geben Sie für jede eine Tabellennummer und einen Tabellentitel an, wie auf dieser Seite zu sehen. Eventuell verwendeter erläuternder Text wird in einer Tabellennotiz angeführt, die auf die Tabelle folgt, wie diese hier. Verwenden Sie die Formatvorlage "Tabelle/Abbildung" auf der Registerkarte "Start", um den Abstand zwischen Tabelle und Notiz zu formatieren. Für Tabellen kann im APA-Format einzeiliger oder eineinhalbzeiliger Abstand verwendet werden. Nehmen Sie für jede Zeile und Spalte eine Überschrift auf, selbst wenn der Inhalt offensichtlich zu sein scheint. Für diese Vorlage wurde ein Standardtabellenformat eingerichtet, das den APA-Richtlinien entspricht. Klicken Sie zum Einfügen einer Tabelle auf der Registerkarte "Einfügen" auf "Tabelle".</w:t>
           </w:r>
         </w:p>
       </w:docPartBody>
@@ -7687,13 +9077,7 @@
             <w:rPr>
               <w:lang w:bidi="de-DE"/>
             </w:rPr>
-            <w:t>Nehmen Sie alle Abbildungen in einem eigenen Abschnitt auf, der sich an die Quellenangaben (und ggf. Fußnoten und Tabellen) anschließt. Versehen Sie jede Abbildung mit einer nummerierten Überschrift. Verwenden Sie die Formatvor</w:t>
-          </w:r>
-          <w:r>
-            <w:rPr>
-              <w:lang w:bidi="de-DE"/>
-            </w:rPr>
-            <w:t>lage "Tabelle/Abbildung", um auf einfache Weise den Abstand zwischen Abbildung und Überschrift zu formatieren.</w:t>
+            <w:t>Nehmen Sie alle Abbildungen in einem eigenen Abschnitt auf, der sich an die Quellenangaben (und ggf. Fußnoten und Tabellen) anschließt. Versehen Sie jede Abbildung mit einer nummerierten Überschrift. Verwenden Sie die Formatvorlage "Tabelle/Abbildung", um auf einfache Weise den Abstand zwischen Abbildung und Überschrift zu formatieren.</w:t>
           </w:r>
         </w:p>
       </w:docPartBody>
@@ -7735,6 +9119,7 @@
     <w:sig w:usb0="800002BF" w:usb1="38CF7CFA" w:usb2="00000016" w:usb3="00000000" w:csb0="00040001" w:csb1="00000000"/>
   </w:font>
   <w:font w:name="Segoe UI">
+    <w:altName w:val="Sylfaen"/>
     <w:panose1 w:val="020B0604020202020204"/>
     <w:charset w:val="00"/>
     <w:family w:val="swiss"/>
@@ -7753,7 +9138,7 @@
     <w:charset w:val="00"/>
     <w:family w:val="swiss"/>
     <w:pitch w:val="variable"/>
-    <w:sig w:usb0="E0002AFF" w:usb1="C000247B" w:usb2="00000009" w:usb3="00000000" w:csb0="000001FF" w:csb1="00000000"/>
+    <w:sig w:usb0="E0002EFF" w:usb1="C000247B" w:usb2="00000009" w:usb3="00000000" w:csb0="000001FF" w:csb1="00000000"/>
   </w:font>
   <w:font w:name="Calibri Light">
     <w:panose1 w:val="020F0302020204030204"/>
@@ -7782,7 +9167,9 @@
   </w:compat>
   <w:rsids>
     <w:rsidRoot w:val="008F6001"/>
+    <w:rsid w:val="005256F5"/>
     <w:rsid w:val="008F6001"/>
+    <w:rsid w:val="00944987"/>
   </w:rsids>
   <m:mathPr>
     <m:mathFont m:val="Cambria Math"/>
@@ -8295,18 +9682,6 @@
     <w:semiHidden/>
     <w:unhideWhenUsed/>
   </w:style>
-  <w:style w:type="paragraph" w:customStyle="1" w:styleId="1FDF543C7F70E649B37C7B968D3A8842">
-    <w:name w:val="1FDF543C7F70E649B37C7B968D3A8842"/>
-  </w:style>
-  <w:style w:type="paragraph" w:customStyle="1" w:styleId="06684962802D8240813A73011B851AE1">
-    <w:name w:val="06684962802D8240813A73011B851AE1"/>
-  </w:style>
-  <w:style w:type="paragraph" w:customStyle="1" w:styleId="FBAF4A6807D6A34EB3DE3E61A36A92C8">
-    <w:name w:val="FBAF4A6807D6A34EB3DE3E61A36A92C8"/>
-  </w:style>
-  <w:style w:type="paragraph" w:customStyle="1" w:styleId="CCDC17D252437841A67B0EDDEE4DE0FC">
-    <w:name w:val="CCDC17D252437841A67B0EDDEE4DE0FC"/>
-  </w:style>
   <w:style w:type="character" w:styleId="Hervorhebung">
     <w:name w:val="Emphasis"/>
     <w:basedOn w:val="Absatz-Standardschriftart"/>
@@ -8317,24 +9692,6 @@
       <w:iCs/>
     </w:rPr>
   </w:style>
-  <w:style w:type="paragraph" w:customStyle="1" w:styleId="62BE7CAC63B5AE4B8476CFC1984947CE">
-    <w:name w:val="62BE7CAC63B5AE4B8476CFC1984947CE"/>
-  </w:style>
-  <w:style w:type="paragraph" w:customStyle="1" w:styleId="A88E0DD248BD1648A5834BF733B38F59">
-    <w:name w:val="A88E0DD248BD1648A5834BF733B38F59"/>
-  </w:style>
-  <w:style w:type="paragraph" w:customStyle="1" w:styleId="46258AFCB8785F429C37AF26607FFE43">
-    <w:name w:val="46258AFCB8785F429C37AF26607FFE43"/>
-  </w:style>
-  <w:style w:type="paragraph" w:customStyle="1" w:styleId="E1F84B3D2D7A3E4F80DB7B49331C6FE6">
-    <w:name w:val="E1F84B3D2D7A3E4F80DB7B49331C6FE6"/>
-  </w:style>
-  <w:style w:type="paragraph" w:customStyle="1" w:styleId="3890A97CF0D1144EB1C1146D93BB4F6C">
-    <w:name w:val="3890A97CF0D1144EB1C1146D93BB4F6C"/>
-  </w:style>
-  <w:style w:type="paragraph" w:customStyle="1" w:styleId="6A8660C01104E74281E208957B57F1D2">
-    <w:name w:val="6A8660C01104E74281E208957B57F1D2"/>
-  </w:style>
   <w:style w:type="character" w:styleId="Funotenzeichen">
     <w:name w:val="footnote reference"/>
     <w:basedOn w:val="Absatz-Standardschriftart"/>
@@ -8343,12 +9700,6 @@
     <w:rPr>
       <w:vertAlign w:val="superscript"/>
     </w:rPr>
-  </w:style>
-  <w:style w:type="paragraph" w:customStyle="1" w:styleId="6AF7CEE03581B44B86A607E817E7205B">
-    <w:name w:val="6AF7CEE03581B44B86A607E817E7205B"/>
-  </w:style>
-  <w:style w:type="paragraph" w:customStyle="1" w:styleId="CE59784E68973B4B9292397588B5FDB1">
-    <w:name w:val="CE59784E68973B4B9292397588B5FDB1"/>
   </w:style>
   <w:style w:type="character" w:customStyle="1" w:styleId="berschrift3Zchn">
     <w:name w:val="Überschrift 3 Zchn"/>
@@ -8362,12 +9713,6 @@
       <w:color w:val="000000" w:themeColor="text1"/>
       <w:lang w:eastAsia="ja-JP"/>
     </w:rPr>
-  </w:style>
-  <w:style w:type="paragraph" w:customStyle="1" w:styleId="978848D7CC92024292C4957B04E798E3">
-    <w:name w:val="978848D7CC92024292C4957B04E798E3"/>
-  </w:style>
-  <w:style w:type="paragraph" w:customStyle="1" w:styleId="5E9482C7E241E74EB40C23868C772447">
-    <w:name w:val="5E9482C7E241E74EB40C23868C772447"/>
   </w:style>
   <w:style w:type="character" w:customStyle="1" w:styleId="berschrift4Zchn">
     <w:name w:val="Überschrift 4 Zchn"/>
@@ -8384,12 +9729,6 @@
       <w:lang w:eastAsia="ja-JP"/>
     </w:rPr>
   </w:style>
-  <w:style w:type="paragraph" w:customStyle="1" w:styleId="63EF239A82833C48A89787195FA56D68">
-    <w:name w:val="63EF239A82833C48A89787195FA56D68"/>
-  </w:style>
-  <w:style w:type="paragraph" w:customStyle="1" w:styleId="98A5DB19EFFA794FAACEE6B0B17EB01B">
-    <w:name w:val="98A5DB19EFFA794FAACEE6B0B17EB01B"/>
-  </w:style>
   <w:style w:type="character" w:customStyle="1" w:styleId="berschrift5Zchn">
     <w:name w:val="Überschrift 5 Zchn"/>
     <w:basedOn w:val="Absatz-Standardschriftart"/>
@@ -8403,23 +9742,11 @@
       <w:lang w:eastAsia="ja-JP"/>
     </w:rPr>
   </w:style>
-  <w:style w:type="paragraph" w:customStyle="1" w:styleId="8D03F9E9EF17B048B1DF2DF9E2A7D570">
-    <w:name w:val="8D03F9E9EF17B048B1DF2DF9E2A7D570"/>
-  </w:style>
-  <w:style w:type="paragraph" w:customStyle="1" w:styleId="F8C86940B7C5DB4A8612E77427A588E2">
-    <w:name w:val="F8C86940B7C5DB4A8612E77427A588E2"/>
-  </w:style>
-  <w:style w:type="paragraph" w:customStyle="1" w:styleId="0CD0F8C78DCB28408CAE2C44D7D6D999">
-    <w:name w:val="0CD0F8C78DCB28408CAE2C44D7D6D999"/>
-  </w:style>
   <w:style w:type="paragraph" w:customStyle="1" w:styleId="E5A38F1E846E074EB2565CFF258FBE99">
     <w:name w:val="E5A38F1E846E074EB2565CFF258FBE99"/>
   </w:style>
   <w:style w:type="paragraph" w:customStyle="1" w:styleId="305F194993411440A0D695318109C686">
     <w:name w:val="305F194993411440A0D695318109C686"/>
-  </w:style>
-  <w:style w:type="paragraph" w:customStyle="1" w:styleId="BD011B8FEB3A48478C9EA9DEF7F5169B">
-    <w:name w:val="BD011B8FEB3A48478C9EA9DEF7F5169B"/>
   </w:style>
   <w:style w:type="paragraph" w:customStyle="1" w:styleId="D070A94D6D4E5E48888D5A6DE35CCC05">
     <w:name w:val="D070A94D6D4E5E48888D5A6DE35CCC05"/>

</xml_diff>